<commit_message>
adding note view to note display
</commit_message>
<xml_diff>
--- a/doc_files/mind.docx
+++ b/doc_files/mind.docx
@@ -220,14 +220,12 @@
         <w:t xml:space="preserve"> </w:t>
       </w:r>
       <w:hyperlink w:anchor="ONE" w:history="1">
-        <w:proofErr w:type="spellStart"/>
         <w:r>
           <w:rPr>
             <w:rStyle w:val="Hyperlink"/>
           </w:rPr>
           <w:t>OneAndMany</w:t>
         </w:r>
-        <w:proofErr w:type="spellEnd"/>
       </w:hyperlink>
       <w:r>
         <w:t xml:space="preserve"> |</w:t>
@@ -319,19 +317,7 @@
           <w:rPr>
             <w:rStyle w:val="Hyperlink"/>
           </w:rPr>
-          <w:t>medita</w:t>
-        </w:r>
-        <w:r>
-          <w:rPr>
-            <w:rStyle w:val="Hyperlink"/>
-          </w:rPr>
-          <w:t>t</w:t>
-        </w:r>
-        <w:r>
-          <w:rPr>
-            <w:rStyle w:val="Hyperlink"/>
-          </w:rPr>
-          <w:t>ion</w:t>
+          <w:t>meditation</w:t>
         </w:r>
       </w:hyperlink>
       <w:r>
@@ -351,19 +337,7 @@
           <w:rPr>
             <w:rStyle w:val="Hyperlink"/>
           </w:rPr>
-          <w:t>co</w:t>
-        </w:r>
-        <w:r>
-          <w:rPr>
-            <w:rStyle w:val="Hyperlink"/>
-          </w:rPr>
-          <w:t>n</w:t>
-        </w:r>
-        <w:r>
-          <w:rPr>
-            <w:rStyle w:val="Hyperlink"/>
-          </w:rPr>
-          <w:t>trol</w:t>
+          <w:t>control</w:t>
         </w:r>
       </w:hyperlink>
       <w:r>
@@ -521,10 +495,7 @@
         </w:numPr>
       </w:pPr>
       <w:r>
-        <w:t>No one has perfect physical health, no one has perfect mental health</w:t>
-      </w:r>
-      <w:r>
-        <w:t>, what do we do with this?</w:t>
+        <w:t>No one has perfect physical health, no one has perfect mental health, what do we do with this?</w:t>
       </w:r>
     </w:p>
     <w:p>
@@ -535,13 +506,8 @@
     </w:p>
     <w:p/>
     <w:p>
-      <w:proofErr w:type="spellStart"/>
-      <w:r>
-        <w:t>Krishnamurti</w:t>
-      </w:r>
-      <w:proofErr w:type="spellEnd"/>
-      <w:r>
-        <w:t xml:space="preserve"> -- “Relationship is the mirror the self is revealed in”</w:t>
+      <w:r>
+        <w:t>Krishnamurti -- “Relationship is the mirror the self is revealed in”</w:t>
       </w:r>
     </w:p>
     <w:p>
@@ -565,13 +531,8 @@
       </w:r>
     </w:p>
     <w:p>
-      <w:proofErr w:type="spellStart"/>
-      <w:r>
-        <w:t>Yamana</w:t>
-      </w:r>
-      <w:proofErr w:type="spellEnd"/>
-      <w:r>
-        <w:t xml:space="preserve"> / Yaghan -- depression: crab sloughs off old skin/shell, still forming new one. </w:t>
+      <w:r>
+        <w:t xml:space="preserve">Yamana / Yaghan -- depression: crab sloughs off old skin/shell, still forming new one. </w:t>
       </w:r>
     </w:p>
     <w:p/>
@@ -619,7 +580,6 @@
       </w:r>
     </w:p>
     <w:p>
-      <w:proofErr w:type="spellStart"/>
       <w:r>
         <w:t>He</w:t>
       </w:r>
@@ -627,11 +587,7 @@
         <w:t>u</w:t>
       </w:r>
       <w:r>
-        <w:t>restics</w:t>
-      </w:r>
-      <w:proofErr w:type="spellEnd"/>
-      <w:r>
-        <w:t xml:space="preserve"> made by people with experience.</w:t>
+        <w:t>restics made by people with experience.</w:t>
       </w:r>
     </w:p>
     <w:p>
@@ -734,15 +690,7 @@
         </w:numPr>
       </w:pPr>
       <w:r>
-        <w:t xml:space="preserve">Repeated topical word to </w:t>
-      </w:r>
-      <w:proofErr w:type="spellStart"/>
-      <w:r>
-        <w:t>coalese</w:t>
-      </w:r>
-      <w:proofErr w:type="spellEnd"/>
-      <w:r>
-        <w:t xml:space="preserve"> imagination and intellect around a particular theme or set of interrelated themes.  </w:t>
+        <w:t xml:space="preserve">Repeated topical word to coalese imagination and intellect around a particular theme or set of interrelated themes.  </w:t>
       </w:r>
     </w:p>
     <w:p>
@@ -764,15 +712,7 @@
     </w:p>
     <w:p>
       <w:r>
-        <w:t xml:space="preserve">Not </w:t>
-      </w:r>
-      <w:proofErr w:type="spellStart"/>
-      <w:r>
-        <w:t>Polyanna</w:t>
-      </w:r>
-      <w:proofErr w:type="spellEnd"/>
-      <w:r>
-        <w:t xml:space="preserve"> blind to the harshness and duplicity of the world, but accepting the dual nature of existence--- the good, the bad, the known, the unknown, the feared, the embraced.  Practicing the one, practicing the many.  </w:t>
+        <w:t xml:space="preserve">Not Polyanna blind to the harshness and duplicity of the world, but accepting the dual nature of existence--- the good, the bad, the known, the unknown, the feared, the embraced.  Practicing the one, practicing the many.  </w:t>
       </w:r>
     </w:p>
     <w:p>
@@ -835,15 +775,7 @@
         <w:contextualSpacing/>
       </w:pPr>
       <w:r>
-        <w:t xml:space="preserve">The razor thin difference between delusion and inspiration: the way other people interpret it (Madness in </w:t>
-      </w:r>
-      <w:proofErr w:type="spellStart"/>
-      <w:r>
-        <w:t>civizilation</w:t>
-      </w:r>
-      <w:proofErr w:type="spellEnd"/>
-      <w:r>
-        <w:t>.</w:t>
+        <w:t>The razor thin difference between delusion and inspiration: the way other people interpret it (Madness in civizilation.</w:t>
       </w:r>
     </w:p>
     <w:p/>
@@ -900,23 +832,7 @@
     </w:p>
     <w:p>
       <w:r>
-        <w:t xml:space="preserve">I do not have a grand vision but I have an ascending one. One that grows through my daughter’s conception of this world. Her </w:t>
-      </w:r>
-      <w:proofErr w:type="spellStart"/>
-      <w:r>
-        <w:t>coneption</w:t>
-      </w:r>
-      <w:proofErr w:type="spellEnd"/>
-      <w:r>
-        <w:t xml:space="preserve"> is ultimately more important than my own. I do not feel the need to fill her with some ultimate sense of </w:t>
-      </w:r>
-      <w:proofErr w:type="spellStart"/>
-      <w:r>
-        <w:t>understanind</w:t>
-      </w:r>
-      <w:proofErr w:type="spellEnd"/>
-      <w:r>
-        <w:t xml:space="preserve">. But questions. How to ask the questions. Where? When?  How to feel balanced. To explore balance you must be balanced. To improve at balance you must have a baseline sense of balance to build from. I am thinking of highwire walking here. Exploring those great heights. This internal, external art. The processes of the mind exhibiting perfect control over the body. Poise, subtlety- the audience remains ignorant of the intense training, the full stomach sickening risk involved, the dizzying heights, the actual degree of confidence or doubt, the actual degree of difficulty or ease. The actual art is completely obscured and only the impossible impression is left. The walker is doing the impossible, what for the layman walking off the street would be impossible. The walker has run down on path of possibility so far that the mass of men cannot follow, do not possess the discipline or the passion or the vision or the time or the necessity, and it is true the artists dedication has been intense. Essentially irrational. Mad? To unnecessarily expose oneself to an increased chance of death— this is madness no?  To be out of one’s head.  </w:t>
+        <w:t xml:space="preserve">I do not have a grand vision but I have an ascending one. One that grows through my daughter’s conception of this world. Her coneption is ultimately more important than my own. I do not feel the need to fill her with some ultimate sense of understanind. But questions. How to ask the questions. Where? When?  How to feel balanced. To explore balance you must be balanced. To improve at balance you must have a baseline sense of balance to build from. I am thinking of highwire walking here. Exploring those great heights. This internal, external art. The processes of the mind exhibiting perfect control over the body. Poise, subtlety- the audience remains ignorant of the intense training, the full stomach sickening risk involved, the dizzying heights, the actual degree of confidence or doubt, the actual degree of difficulty or ease. The actual art is completely obscured and only the impossible impression is left. The walker is doing the impossible, what for the layman walking off the street would be impossible. The walker has run down on path of possibility so far that the mass of men cannot follow, do not possess the discipline or the passion or the vision or the time or the necessity, and it is true the artists dedication has been intense. Essentially irrational. Mad? To unnecessarily expose oneself to an increased chance of death— this is madness no?  To be out of one’s head.  </w:t>
       </w:r>
     </w:p>
     <w:p>
@@ -965,31 +881,7 @@
     </w:p>
     <w:p>
       <w:r>
-        <w:t xml:space="preserve">Had characterized my weed smoking as that which was separating me from my girls. But then this morning when I smoked in the morning and stretched, and then wrote and put some good effort in and then did my best to be positive, constructive, engaged, open with </w:t>
-      </w:r>
-      <w:proofErr w:type="spellStart"/>
-      <w:r>
-        <w:t>betsy</w:t>
-      </w:r>
-      <w:proofErr w:type="spellEnd"/>
-      <w:r>
-        <w:t xml:space="preserve"> as she struggles with the absolute worst bout of depression that she has ever experienced. It is an intensification of what she has been fighting through all year and from before. In the past I have blamed by weed smoking for putting me in a mindset that keeps me from being the best partner for her. While I still think this is true, I feel more affirmed that what </w:t>
-      </w:r>
-      <w:proofErr w:type="spellStart"/>
-      <w:r>
-        <w:t>betsy</w:t>
-      </w:r>
-      <w:proofErr w:type="spellEnd"/>
-      <w:r>
-        <w:t xml:space="preserve"> is working through has little to do with me. Or what it has to do with me is done and what it might have still to do with me is ahead. We need to work through this. We need to talk. She does not have a vision for the future. She is allowing it to be bogged down in uncertainty and has not gotten desperate enough to start </w:t>
-      </w:r>
-      <w:proofErr w:type="spellStart"/>
-      <w:r>
-        <w:t>activitely</w:t>
-      </w:r>
-      <w:proofErr w:type="spellEnd"/>
-      <w:r>
-        <w:t xml:space="preserve"> attempting to sort through some of the certainty in search of clarity, in search of priorities and perspectives. In search of next steps and overarching visions.  And I am not even talking about eternally grounded visions, but even just a temporal vision attached to your affirmed and articulated values. </w:t>
+        <w:t xml:space="preserve">Had characterized my weed smoking as that which was separating me from my girls. But then this morning when I smoked in the morning and stretched, and then wrote and put some good effort in and then did my best to be positive, constructive, engaged, open with betsy as she struggles with the absolute worst bout of depression that she has ever experienced. It is an intensification of what she has been fighting through all year and from before. In the past I have blamed by weed smoking for putting me in a mindset that keeps me from being the best partner for her. While I still think this is true, I feel more affirmed that what betsy is working through has little to do with me. Or what it has to do with me is done and what it might have still to do with me is ahead. We need to work through this. We need to talk. She does not have a vision for the future. She is allowing it to be bogged down in uncertainty and has not gotten desperate enough to start activitely attempting to sort through some of the certainty in search of clarity, in search of priorities and perspectives. In search of next steps and overarching visions.  And I am not even talking about eternally grounded visions, but even just a temporal vision attached to your affirmed and articulated values. </w:t>
       </w:r>
     </w:p>
     <w:p>
@@ -1031,22 +923,9 @@
       </w:r>
     </w:p>
     <w:p>
-      <w:proofErr w:type="spellStart"/>
       <w:r>
         <w:lastRenderedPageBreak/>
-        <w:t>Over coming</w:t>
-      </w:r>
-      <w:proofErr w:type="spellEnd"/>
-      <w:r>
-        <w:t xml:space="preserve"> the drag of aging, health, catastrophe, political corrosiveness, cynicism, puppet shows, the </w:t>
-      </w:r>
-      <w:proofErr w:type="spellStart"/>
-      <w:r>
-        <w:t>clippety-cloppety</w:t>
-      </w:r>
-      <w:proofErr w:type="spellEnd"/>
-      <w:r>
-        <w:t xml:space="preserve"> fever pitch pace of time. </w:t>
+        <w:t xml:space="preserve">Over coming the drag of aging, health, catastrophe, political corrosiveness, cynicism, puppet shows, the clippety-cloppety fever pitch pace of time. </w:t>
       </w:r>
     </w:p>
     <w:p>
@@ -1160,15 +1039,7 @@
     </w:p>
     <w:p>
       <w:r>
-        <w:t xml:space="preserve">Why is planning with </w:t>
-      </w:r>
-      <w:proofErr w:type="spellStart"/>
-      <w:r>
-        <w:t>betsy</w:t>
-      </w:r>
-      <w:proofErr w:type="spellEnd"/>
-      <w:r>
-        <w:t xml:space="preserve"> hard? </w:t>
+        <w:t xml:space="preserve">Why is planning with betsy hard? </w:t>
       </w:r>
     </w:p>
     <w:p>
@@ -1321,58 +1192,17 @@
     </w:p>
     <w:p>
       <w:r>
-        <w:t xml:space="preserve">Afternoon. Much sun. Playing the guitar. Should be doing my taxes. Now journaling. Taking time to note how nice it was to play guitar in the afternoon in the sun and how </w:t>
-      </w:r>
-      <w:proofErr w:type="spellStart"/>
-      <w:r>
-        <w:t>uncosnflicted</w:t>
-      </w:r>
-      <w:proofErr w:type="spellEnd"/>
-      <w:r>
-        <w:t xml:space="preserve"> I felt and how  my fingers had surprised me and I had played something new and had been able to mash in some kind of </w:t>
-      </w:r>
-      <w:proofErr w:type="spellStart"/>
+        <w:t xml:space="preserve">Afternoon. Much sun. Playing the guitar. Should be doing my taxes. Now journaling. Taking time to note how nice it was to play guitar in the afternoon in the sun and how uncosnflicted I felt and how  my fingers had surprised me and I had played something new and had been able to mash in some kind of </w:t>
+      </w:r>
       <w:r>
         <w:rPr>
           <w:i/>
           <w:iCs/>
         </w:rPr>
-        <w:t>Yo</w:t>
-      </w:r>
-      <w:proofErr w:type="spellEnd"/>
-      <w:r>
-        <w:rPr>
-          <w:i/>
-          <w:iCs/>
-        </w:rPr>
-        <w:t xml:space="preserve"> La Tengo </w:t>
-      </w:r>
-      <w:r>
-        <w:t xml:space="preserve"> into my evolving style. I did an extended jam- still in E. Really just trying to get those intervals down in E before transposing them around too much. With a capo I would have a broad array of keys available to me, more than enough for my fold purposes. And with a little more awareness and anchoring of the fret board I should have access to whole bunch of learned and intuited arrangements. Once you really start following the intervals and anticipating the finger a little bit, or at least finger in such </w:t>
-      </w:r>
-      <w:proofErr w:type="spellStart"/>
-      <w:r>
-        <w:t>as</w:t>
-      </w:r>
-      <w:proofErr w:type="spellEnd"/>
-      <w:r>
-        <w:t xml:space="preserve"> way not to run out of fingers and to give yourself options to move forward or back in a song. Fingering is so much more important than note. At least for me at this point. My technique for getting an on key note is there, it’s a guitar for heaven’s sake, how </w:t>
-      </w:r>
-      <w:proofErr w:type="spellStart"/>
-      <w:r>
-        <w:t>betsy</w:t>
-      </w:r>
-      <w:proofErr w:type="spellEnd"/>
-      <w:r>
-        <w:t xml:space="preserve"> works her magic with the violin I will never know.  At any rate, I was </w:t>
-      </w:r>
-      <w:proofErr w:type="spellStart"/>
-      <w:r>
-        <w:t>pkayed</w:t>
-      </w:r>
-      <w:proofErr w:type="spellEnd"/>
-      <w:r>
-        <w:t xml:space="preserve"> some of the best, most enjoyable guitar of my life after smoking after having sworn off smoking until after Hans’s visit. I really, really, really need to. I know this. Atman is here to make it happen. Stripping us away. This is how to disappear completely.</w:t>
+        <w:t xml:space="preserve">Yo La Tengo </w:t>
+      </w:r>
+      <w:r>
+        <w:t xml:space="preserve"> into my evolving style. I did an extended jam- still in E. Really just trying to get those intervals down in E before transposing them around too much. With a capo I would have a broad array of keys available to me, more than enough for my fold purposes. And with a little more awareness and anchoring of the fret board I should have access to whole bunch of learned and intuited arrangements. Once you really start following the intervals and anticipating the finger a little bit, or at least finger in such as way not to run out of fingers and to give yourself options to move forward or back in a song. Fingering is so much more important than note. At least for me at this point. My technique for getting an on key note is there, it’s a guitar for heaven’s sake, how betsy works her magic with the violin I will never know.  At any rate, I was pkayed some of the best, most enjoyable guitar of my life after smoking after having sworn off smoking until after Hans’s visit. I really, really, really need to. I know this. Atman is here to make it happen. Stripping us away. This is how to disappear completely.</w:t>
       </w:r>
     </w:p>
     <w:p>
@@ -1382,15 +1212,7 @@
     </w:p>
     <w:p>
       <w:r>
-        <w:t xml:space="preserve">#1 Can I really quit.  Can I really just cold turkey really cut back on the amount that I am smoking after the protracted process that it has been to actually follow through on my professed desires to do so? What if tomorrow I start getting  up, getting out for a heart-waking shakeout and then follow that up with my stretching. This way I could shower or I could not depending on my </w:t>
-      </w:r>
-      <w:proofErr w:type="spellStart"/>
-      <w:r>
-        <w:t>modd</w:t>
-      </w:r>
-      <w:proofErr w:type="spellEnd"/>
-      <w:r>
-        <w:t xml:space="preserve">, my aroma. Not having to worry about my pot odorous morning stench would be a time saving efficiency for sure. Not to mention giving me a clear-headed foundation for the day. I have a theory that it is infinitely easier to go the whole day without smoking if I don’t some in the morning than to only smoke in the morning. Meaning that if I smoke in the morning I am almost definitely going to smoke at least one or more times over the course of the rest of the day. I’ll have that come day blah feeling and want to get up again. Ultimately, the smoking puts me in some pretty unproductive, unraveling loops, but I think I have figured out some systems to catch up to them and collect the resulting streams into some semblance of systematic reflection. I am beginning to crave the possibilities of fiction and revision for both personal and publishable communications.  </w:t>
+        <w:t xml:space="preserve">#1 Can I really quit.  Can I really just cold turkey really cut back on the amount that I am smoking after the protracted process that it has been to actually follow through on my professed desires to do so? What if tomorrow I start getting  up, getting out for a heart-waking shakeout and then follow that up with my stretching. This way I could shower or I could not depending on my modd, my aroma. Not having to worry about my pot odorous morning stench would be a time saving efficiency for sure. Not to mention giving me a clear-headed foundation for the day. I have a theory that it is infinitely easier to go the whole day without smoking if I don’t some in the morning than to only smoke in the morning. Meaning that if I smoke in the morning I am almost definitely going to smoke at least one or more times over the course of the rest of the day. I’ll have that come day blah feeling and want to get up again. Ultimately, the smoking puts me in some pretty unproductive, unraveling loops, but I think I have figured out some systems to catch up to them and collect the resulting streams into some semblance of systematic reflection. I am beginning to crave the possibilities of fiction and revision for both personal and publishable communications.  </w:t>
       </w:r>
     </w:p>
     <w:p/>
@@ -1417,181 +1239,8 @@
     </w:p>
     <w:p>
       <w:r>
-        <w:t xml:space="preserve">Praise be Atman.  Praise be earth.  Praise be the hurricane living in me and the mirth that rolls me up upon her shores.  I measure the symmetry.  I fall asleep creaking the fantasy haze.  This was a night. This was a night.  I was a night barber.  Night gardener.  Purple haze. Purple memory garden haze and the whole of it.  The humanity of it.  The humanity of madness. The pain of it.  The </w:t>
-      </w:r>
-      <w:proofErr w:type="spellStart"/>
-      <w:r>
-        <w:t>unrailing</w:t>
-      </w:r>
-      <w:proofErr w:type="spellEnd"/>
-      <w:r>
-        <w:t xml:space="preserve">.  The derailing.  The </w:t>
-      </w:r>
-      <w:proofErr w:type="spellStart"/>
-      <w:r>
-        <w:t>losing</w:t>
-      </w:r>
-      <w:proofErr w:type="spellEnd"/>
-      <w:r>
-        <w:t xml:space="preserve"> of the self into the </w:t>
-      </w:r>
-      <w:proofErr w:type="spellStart"/>
-      <w:r>
-        <w:t>hurriance</w:t>
-      </w:r>
-      <w:proofErr w:type="spellEnd"/>
-      <w:r>
-        <w:t xml:space="preserve"> of it.  The shame of it. The shit of it.  The ever thereness of it.  The quitting .  The </w:t>
-      </w:r>
-      <w:proofErr w:type="spellStart"/>
-      <w:r>
-        <w:t>revivial</w:t>
-      </w:r>
-      <w:proofErr w:type="spellEnd"/>
-      <w:r>
-        <w:t xml:space="preserve">. The taking of the train. The momentary lapse. The addiction. The quiver in the arrow. The bow. The pain. The shark. The jolt of lightening. Anger and heartache. Where difference from friend hardship melody. Posse and pistols. Cawing of crows. Sandals pounding through your memory gown.  I was a kingdom lover. I was exposed life a senator. I was a child. I was mild and intelligent and sucked under by the memory of the kind. The memory of the king is my sweetest barber lion calling memory cupcake </w:t>
-      </w:r>
-      <w:proofErr w:type="spellStart"/>
-      <w:r>
-        <w:t>sould</w:t>
-      </w:r>
-      <w:proofErr w:type="spellEnd"/>
-      <w:r>
-        <w:t xml:space="preserve"> in the time of the </w:t>
-      </w:r>
-      <w:proofErr w:type="spellStart"/>
-      <w:r>
-        <w:t>harboy</w:t>
-      </w:r>
-      <w:proofErr w:type="spellEnd"/>
-      <w:r>
-        <w:t xml:space="preserve"> people and I talked to him at </w:t>
-      </w:r>
-      <w:proofErr w:type="spellStart"/>
-      <w:r>
-        <w:t>CHirtams</w:t>
-      </w:r>
-      <w:proofErr w:type="spellEnd"/>
-      <w:r>
-        <w:t xml:space="preserve"> what </w:t>
-      </w:r>
-      <w:proofErr w:type="spellStart"/>
-      <w:r>
-        <w:t>di</w:t>
-      </w:r>
-      <w:proofErr w:type="spellEnd"/>
-      <w:r>
-        <w:t xml:space="preserve"> he say I don’t know I heard what you had said to me and I let go I went home I left go and wen </w:t>
-      </w:r>
-      <w:proofErr w:type="spellStart"/>
-      <w:r>
-        <w:t>thome</w:t>
-      </w:r>
-      <w:proofErr w:type="spellEnd"/>
-      <w:r>
-        <w:t xml:space="preserve"> and I was lost to the process I </w:t>
-      </w:r>
-      <w:proofErr w:type="spellStart"/>
-      <w:r>
-        <w:t>wam</w:t>
-      </w:r>
-      <w:proofErr w:type="spellEnd"/>
-      <w:r>
-        <w:t xml:space="preserve"> so sorry </w:t>
-      </w:r>
-      <w:proofErr w:type="spellStart"/>
-      <w:r>
-        <w:t>aI</w:t>
-      </w:r>
-      <w:proofErr w:type="spellEnd"/>
-      <w:r>
-        <w:t xml:space="preserve"> didn’t think that it could be </w:t>
-      </w:r>
-      <w:proofErr w:type="spellStart"/>
-      <w:r>
-        <w:t>donw</w:t>
-      </w:r>
-      <w:proofErr w:type="spellEnd"/>
-      <w:r>
-        <w:t xml:space="preserve"> but then I </w:t>
-      </w:r>
-      <w:proofErr w:type="spellStart"/>
-      <w:r>
-        <w:t>sterad</w:t>
-      </w:r>
-      <w:proofErr w:type="spellEnd"/>
-      <w:r>
-        <w:t xml:space="preserve"> to do it I just started to </w:t>
-      </w:r>
-      <w:proofErr w:type="spellStart"/>
-      <w:r>
-        <w:t>wrte</w:t>
-      </w:r>
-      <w:proofErr w:type="spellEnd"/>
-      <w:r>
-        <w:t xml:space="preserve"> and not worry about what </w:t>
-      </w:r>
-      <w:proofErr w:type="spellStart"/>
-      <w:r>
-        <w:t>comae</w:t>
-      </w:r>
-      <w:proofErr w:type="spellEnd"/>
-      <w:r>
-        <w:t xml:space="preserve"> </w:t>
-      </w:r>
-      <w:proofErr w:type="spellStart"/>
-      <w:r>
-        <w:t>aout</w:t>
-      </w:r>
-      <w:proofErr w:type="spellEnd"/>
-      <w:r>
-        <w:t xml:space="preserve"> and I </w:t>
-      </w:r>
-      <w:proofErr w:type="spellStart"/>
-      <w:r>
-        <w:t>stoppred</w:t>
-      </w:r>
-      <w:proofErr w:type="spellEnd"/>
-      <w:r>
-        <w:t xml:space="preserve"> </w:t>
-      </w:r>
-      <w:proofErr w:type="spellStart"/>
-      <w:r>
-        <w:t>workry</w:t>
-      </w:r>
-      <w:proofErr w:type="spellEnd"/>
-      <w:r>
-        <w:t xml:space="preserve"> </w:t>
-      </w:r>
-      <w:proofErr w:type="spellStart"/>
-      <w:r>
-        <w:t>ing</w:t>
-      </w:r>
-      <w:proofErr w:type="spellEnd"/>
-      <w:r>
-        <w:t xml:space="preserve"> about </w:t>
-      </w:r>
-      <w:proofErr w:type="spellStart"/>
-      <w:r>
-        <w:t>everj</w:t>
-      </w:r>
-      <w:proofErr w:type="spellEnd"/>
-      <w:r>
-        <w:t xml:space="preserve"> it I was writing the </w:t>
-      </w:r>
-      <w:proofErr w:type="spellStart"/>
-      <w:r>
-        <w:t>wridanjnaa</w:t>
-      </w:r>
-      <w:proofErr w:type="spellEnd"/>
-      <w:r>
-        <w:t xml:space="preserve"> </w:t>
-      </w:r>
-      <w:proofErr w:type="spellStart"/>
-      <w:r>
-        <w:t>kkra;gijoe’JIOWEMFKME’FKMOAGANKASFAK</w:t>
-      </w:r>
-      <w:proofErr w:type="spellEnd"/>
+        <w:t>Praise be Atman.  Praise be earth.  Praise be the hurricane living in me and the mirth that rolls me up upon her shores.  I measure the symmetry.  I fall asleep creaking the fantasy haze.  This was a night. This was a night.  I was a night barber.  Night gardener.  Purple haze. Purple memory garden haze and the whole of it.  The humanity of it.  The humanity of madness. The pain of it.  The unrailing.  The derailing.  The losing of the self into the hurriance of it.  The shame of it. The shit of it.  The ever thereness of it.  The quitting .  The revivial. The taking of the train. The momentary lapse. The addiction. The quiver in the arrow. The bow. The pain. The shark. The jolt of lightening. Anger and heartache. Where difference from friend hardship melody. Posse and pistols. Cawing of crows. Sandals pounding through your memory gown.  I was a kingdom lover. I was exposed life a senator. I was a child. I was mild and intelligent and sucked under by the memory of the kind. The memory of the king is my sweetest barber lion calling memory cupcake sould in the time of the harboy people and I talked to him at CHirtams what di he say I don’t know I heard what you had said to me and I let go I went home I left go and wen thome and I was lost to the process I wam so sorry aI didn’t think that it could be donw but then I sterad to do it I just started to wrte and not worry about what comae aout and I stoppred workry ing about everj it I was writing the wridanjnaa kkra;gijoe’JIOWEMFKME’FKMOAGANKASFAK</w:t>
+      </w:r>
     </w:p>
     <w:p>
       <w:r>
@@ -1621,28 +1270,12 @@
     </w:p>
     <w:p>
       <w:r>
-        <w:t xml:space="preserve">This memory </w:t>
-      </w:r>
-      <w:proofErr w:type="spellStart"/>
-      <w:r>
-        <w:t>revivial</w:t>
-      </w:r>
-      <w:proofErr w:type="spellEnd"/>
-      <w:r>
-        <w:t>.</w:t>
-      </w:r>
-    </w:p>
-    <w:p>
-      <w:r>
-        <w:t xml:space="preserve">This </w:t>
-      </w:r>
-      <w:proofErr w:type="spellStart"/>
-      <w:r>
-        <w:t>kindowm</w:t>
-      </w:r>
-      <w:proofErr w:type="spellEnd"/>
-      <w:r>
-        <w:t xml:space="preserve"> coming,</w:t>
+        <w:t>This memory revivial.</w:t>
+      </w:r>
+    </w:p>
+    <w:p>
+      <w:r>
+        <w:t>This kindowm coming,</w:t>
       </w:r>
     </w:p>
     <w:p>
@@ -1671,273 +1304,39 @@
       </w:r>
     </w:p>
     <w:p>
-      <w:proofErr w:type="spellStart"/>
-      <w:r>
-        <w:t>Memiory</w:t>
-      </w:r>
-      <w:proofErr w:type="spellEnd"/>
-      <w:r>
-        <w:t xml:space="preserve"> cupcake and holiday mirth,</w:t>
+      <w:r>
+        <w:t>Memiory cupcake and holiday mirth,</w:t>
       </w:r>
     </w:p>
     <w:p>
       <w:r>
         <w:lastRenderedPageBreak/>
-        <w:t xml:space="preserve">Haunted by </w:t>
-      </w:r>
-      <w:proofErr w:type="spellStart"/>
-      <w:r>
-        <w:t>okld</w:t>
-      </w:r>
-      <w:proofErr w:type="spellEnd"/>
-      <w:r>
-        <w:t xml:space="preserve"> </w:t>
-      </w:r>
-      <w:proofErr w:type="spellStart"/>
-      <w:r>
-        <w:t>cowrokers</w:t>
-      </w:r>
-      <w:proofErr w:type="spellEnd"/>
-      <w:r>
-        <w:t xml:space="preserve"> </w:t>
-      </w:r>
-    </w:p>
-    <w:p>
-      <w:r>
-        <w:t xml:space="preserve">Drunk at the company </w:t>
-      </w:r>
-      <w:proofErr w:type="spellStart"/>
-      <w:r>
-        <w:t>partery</w:t>
-      </w:r>
-      <w:proofErr w:type="spellEnd"/>
-    </w:p>
-    <w:p>
-      <w:r>
-        <w:t xml:space="preserve">Touched </w:t>
-      </w:r>
-      <w:proofErr w:type="spellStart"/>
-      <w:r>
-        <w:t>dSeen</w:t>
-      </w:r>
-      <w:proofErr w:type="spellEnd"/>
-      <w:r>
-        <w:t xml:space="preserve"> inn the </w:t>
-      </w:r>
-      <w:proofErr w:type="spellStart"/>
-      <w:r>
-        <w:t>memiry</w:t>
-      </w:r>
-      <w:proofErr w:type="spellEnd"/>
-      <w:r>
-        <w:t xml:space="preserve"> dream.</w:t>
+        <w:t xml:space="preserve">Haunted by okld cowrokers </w:t>
+      </w:r>
+    </w:p>
+    <w:p>
+      <w:r>
+        <w:t>Drunk at the company partery</w:t>
+      </w:r>
+    </w:p>
+    <w:p>
+      <w:r>
+        <w:t>Touched dSeen inn the memiry dream.</w:t>
       </w:r>
     </w:p>
     <w:p/>
     <w:p>
       <w:r>
-        <w:t xml:space="preserve">And then to write something out. To write something straight and focused and honest and true and something that maybe alluded to other things and something that maybe alluded to bigger things and other people. And people could feel like they could inhabit that world. And that is what good painters do. And that is what </w:t>
-      </w:r>
-      <w:proofErr w:type="spellStart"/>
-      <w:r>
-        <w:t>artisits</w:t>
-      </w:r>
-      <w:proofErr w:type="spellEnd"/>
-      <w:r>
-        <w:t xml:space="preserve"> do and there is a strange line to walk and there is a strange line to move along and this is not about any of that. Not about your dead </w:t>
-      </w:r>
-      <w:proofErr w:type="spellStart"/>
-      <w:r>
-        <w:t>freidn</w:t>
-      </w:r>
-      <w:proofErr w:type="spellEnd"/>
-      <w:r>
-        <w:t xml:space="preserve"> or your sudden heart attack. Or your north wisdom warning of the ruggedness of life and you running out4 t4o see </w:t>
-      </w:r>
-      <w:proofErr w:type="spellStart"/>
-      <w:r>
-        <w:t>m e</w:t>
-      </w:r>
-      <w:proofErr w:type="spellEnd"/>
-      <w:r>
-        <w:t xml:space="preserve"> that tend of my life.  What is that block in you.  When you play the guitar when you sit down to comp[</w:t>
-      </w:r>
-      <w:proofErr w:type="spellStart"/>
-      <w:r>
-        <w:t>ose</w:t>
-      </w:r>
-      <w:proofErr w:type="spellEnd"/>
-      <w:r>
-        <w:t xml:space="preserve"> something. When you try </w:t>
-      </w:r>
-      <w:proofErr w:type="spellStart"/>
-      <w:r>
-        <w:t>tto</w:t>
-      </w:r>
-      <w:proofErr w:type="spellEnd"/>
-      <w:r>
-        <w:t xml:space="preserve"> follow a recursion through in your mind. When you would try  and come up with a chess strategy and you kept </w:t>
-      </w:r>
-      <w:proofErr w:type="spellStart"/>
-      <w:r>
-        <w:t>faaling</w:t>
-      </w:r>
-      <w:proofErr w:type="spellEnd"/>
-      <w:r>
-        <w:t xml:space="preserve"> off to different sides of it. Couldn’t keep it all in your head. What is this block. Where is the clarity. How can you hold it all together and hold it inside of you.  This is perhaps madness, but to some extent perhaps you need this. You need to explore this.  You need to </w:t>
-      </w:r>
-      <w:proofErr w:type="spellStart"/>
-      <w:r>
-        <w:t>kfind</w:t>
-      </w:r>
-      <w:proofErr w:type="spellEnd"/>
-      <w:r>
-        <w:t xml:space="preserve"> your way in the night thought this because this is where you want </w:t>
-      </w:r>
-      <w:proofErr w:type="spellStart"/>
-      <w:r>
-        <w:t>tot</w:t>
-      </w:r>
-      <w:proofErr w:type="spellEnd"/>
-      <w:r>
-        <w:t xml:space="preserve"> exist. This is where you want </w:t>
-      </w:r>
-      <w:proofErr w:type="spellStart"/>
-      <w:r>
-        <w:t>tot</w:t>
-      </w:r>
-      <w:proofErr w:type="spellEnd"/>
-      <w:r>
-        <w:t xml:space="preserve"> live and be and grow and stretch and joke and jive and grow and greet. And nothing is going to bring us home to you like the broken part of this. The energy </w:t>
-      </w:r>
-      <w:proofErr w:type="spellStart"/>
-      <w:r>
-        <w:t>ssucking</w:t>
-      </w:r>
-      <w:proofErr w:type="spellEnd"/>
-      <w:r>
-        <w:t xml:space="preserve"> part of this.  Where are the words. You wanted the words and you wanted them to come </w:t>
-      </w:r>
-      <w:proofErr w:type="spellStart"/>
-      <w:r>
-        <w:t>wuikcly</w:t>
-      </w:r>
-      <w:proofErr w:type="spellEnd"/>
-      <w:r>
-        <w:t xml:space="preserve">. Maybe this was not the way that you should </w:t>
-      </w:r>
-      <w:proofErr w:type="spellStart"/>
-      <w:r>
-        <w:t>wrte</w:t>
-      </w:r>
-      <w:proofErr w:type="spellEnd"/>
-      <w:r>
-        <w:t xml:space="preserve">. Maybe this was not the way that you were destined to write, but I think it is a legitimate way. I think it could be a </w:t>
-      </w:r>
-      <w:proofErr w:type="spellStart"/>
-      <w:r>
-        <w:t>legitamte</w:t>
-      </w:r>
-      <w:proofErr w:type="spellEnd"/>
-      <w:r>
-        <w:t xml:space="preserve"> way. To find that frequency. To find that telling frequency </w:t>
-      </w:r>
-      <w:proofErr w:type="spellStart"/>
-      <w:r>
-        <w:t>twhere</w:t>
-      </w:r>
-      <w:proofErr w:type="spellEnd"/>
-      <w:r>
-        <w:t xml:space="preserve"> you can just relay the words and you can find a </w:t>
-      </w:r>
-      <w:proofErr w:type="spellStart"/>
-      <w:r>
-        <w:t>rhtym</w:t>
-      </w:r>
-      <w:proofErr w:type="spellEnd"/>
-      <w:r>
-        <w:t xml:space="preserve"> and you can find a voice and you can get into </w:t>
-      </w:r>
-      <w:proofErr w:type="spellStart"/>
-      <w:r>
-        <w:t>he</w:t>
-      </w:r>
-      <w:proofErr w:type="spellEnd"/>
-      <w:r>
-        <w:t xml:space="preserve"> voice and write it down like it was a transcription from the radio. And this is part of the story with boy that runs, maybe he hears voices and they dictate stories to him and he writes them down and then it turns into poetry and other stories that he shares with his little </w:t>
-      </w:r>
-      <w:proofErr w:type="spellStart"/>
-      <w:r>
-        <w:t>sistera</w:t>
-      </w:r>
-      <w:proofErr w:type="spellEnd"/>
-      <w:r>
-        <w:t xml:space="preserve"> </w:t>
-      </w:r>
-      <w:proofErr w:type="spellStart"/>
-      <w:r>
-        <w:t>snd</w:t>
-      </w:r>
-      <w:proofErr w:type="spellEnd"/>
-      <w:r>
-        <w:t xml:space="preserve"> his little sisters are kind of like his daughters or at least he is </w:t>
-      </w:r>
-      <w:proofErr w:type="spellStart"/>
-      <w:r>
-        <w:t>srort</w:t>
-      </w:r>
-      <w:proofErr w:type="spellEnd"/>
-      <w:r>
-        <w:t xml:space="preserve"> of like an uncle to them. He sits by the window and writes in his tight little hand in his lined notebook. He writes down words and the words come easily and they pile up and the words are where he hides and he is afraid that he is hiding in the words and the words came out so crazily and he had presumed that if he could only get over the hump </w:t>
-      </w:r>
-      <w:proofErr w:type="spellStart"/>
-      <w:r>
-        <w:t>thenhe</w:t>
-      </w:r>
-      <w:proofErr w:type="spellEnd"/>
-      <w:r>
-        <w:t xml:space="preserve"> could do really productive work, but he didn’t know how to get over the hump. Solitude seemed like it could be a key.  Solitude and silence and stretching.  All of these things needed to be explored and they seemed necessary to explored.  He had to explore them. They would be his life. But he had to be disciplined about it. Maybe that is why he needed the muse. Maybe that is why he needed the muse. Perhaps this is why he needed the Muse and needed to think through it. And needed to settle. If he could not settle and if his sanity remained so tenuous and if he couldn’t keep it all together and he couldn’t contribute to culture and he couldn’t delight in all of these fruits of labor and fruits of love and striving stabs at extending language and understanding. Our imperfectness as people and that being okay the messiness being okay. And that is okay and we went out wandering and we were beating drums and calling to the streets and I have a memory of heart beats. I have a memory of heart attacks. I have nothing in me that can bring you back to me I am </w:t>
-      </w:r>
-      <w:proofErr w:type="spellStart"/>
-      <w:r>
-        <w:t>laone</w:t>
-      </w:r>
-      <w:proofErr w:type="spellEnd"/>
-      <w:r>
-        <w:t xml:space="preserve">. I am beating a drum. I am calling to the streets memory </w:t>
-      </w:r>
-      <w:proofErr w:type="spellStart"/>
-      <w:r>
-        <w:t>harlem</w:t>
-      </w:r>
-      <w:proofErr w:type="spellEnd"/>
-      <w:r>
-        <w:t xml:space="preserve"> and the shooting of the good man and this was the turncoat honesty that you left me with. Your memory heartbreak is the stone cold memory game and I was the heathen in the heart break.  I can’t help you out. You came </w:t>
+        <w:t xml:space="preserve">And then to write something out. To write something straight and focused and honest and true and something that maybe alluded to other things and something that maybe alluded to bigger things and other people. And people could feel like they could inhabit that world. And that is what good painters do. And that is what artisits do and there is a strange line to walk and there is a strange line to move along and this is not about any of that. Not about your dead freidn or your sudden heart attack. Or your north wisdom warning of the ruggedness of life and you running out4 t4o see m e that tend of my life.  What is that block in you.  When you play the guitar when you sit down to comp[ose something. When you try tto follow a recursion through in your mind. When you would try  and come up with a chess strategy and you kept faaling off to different sides of it. Couldn’t keep it all in your head. What is this block. Where is the clarity. How can you hold it all together and hold it inside of you.  This is perhaps madness, but to some extent perhaps you need this. You need to explore this.  You need to kfind your way in the night thought this because this is where you want tot exist. This is where you want tot live and be and grow and stretch and joke and jive and grow and greet. And nothing is going to bring us home to you like the broken part of this. The energy ssucking part of this.  Where are the words. You wanted the words and you wanted them to come wuikcly. Maybe this was not the way that you should wrte. Maybe this was not the way that you were destined to write, but I think it is a legitimate way. I think it could be a legitamte way. To find that frequency. To find that telling frequency twhere you can just relay the words and you can find a rhtym and you can find a voice and you can get into he voice and write it down like it was a transcription from the radio. And this is part of the story with boy that runs, maybe he hears voices and they dictate stories to him and he writes them down and then it turns into poetry and other stories that he shares with his little sistera snd his little sisters are kind of like his daughters or at least he is srort of like an uncle to them. He sits by the window and writes in his tight little hand in his lined notebook. He writes down words and the words come easily and they pile up and the words are where he hides and he is afraid that he is hiding in the words and the words came out so crazily and he had presumed that if he could only get over the hump thenhe could do really productive work, but he didn’t know how to get over the hump. Solitude seemed like it could be a key.  Solitude and silence and stretching.  All of these things needed to be explored and they seemed necessary to explored.  He had to explore them. They would be his life. But he had to be disciplined about it. Maybe that is why he needed the muse. Maybe that is why he needed the muse. Perhaps this is why he needed the Muse and needed to think through it. And needed to settle. If he could not settle and if his sanity remained so tenuous and if he couldn’t keep it all together and he couldn’t contribute to culture and he couldn’t delight in all of these fruits of labor and fruits of love and striving stabs at extending language and understanding. Our imperfectness as people and that being okay the messiness being okay. And that is okay and we went out wandering and we were beating drums and calling to the streets and I have a memory of heart beats. I have a memory of heart attacks. I have nothing in me that can bring you back to me I am laone. I am beating a drum. I am calling to the streets memory harlem and the shooting of the good man and this was the turncoat honesty that you left me with. Your memory heartbreak is the stone cold memory game and I was the heathen in the heart break.  I can’t help you out. You came </w:t>
       </w:r>
       <w:r>
         <w:lastRenderedPageBreak/>
-        <w:t xml:space="preserve">out to help me. Thank you. Thank you for coming out to help me. I laid down in the road and you had nothing to say to me. I lost. I am lost. I lost and I am lost and we fell asleep and were victims of our uselessness. I went another way and I got stuck. I got stuck going another way and </w:t>
-      </w:r>
-      <w:proofErr w:type="spellStart"/>
-      <w:r>
-        <w:t>ll</w:t>
-      </w:r>
-      <w:proofErr w:type="spellEnd"/>
-      <w:r>
-        <w:t xml:space="preserve"> of the ideas kept coming out and piling up and I was trying to find new ways of thinking about things.</w:t>
-      </w:r>
-    </w:p>
-    <w:p>
-      <w:r>
-        <w:t xml:space="preserve">The tension of being in a focused and knowledge acquisitional mindset, but then also being loose and open and flexible and open and seeking new ideas. Sneaking up on new ideas. Allowing new ideas to </w:t>
-      </w:r>
-      <w:proofErr w:type="spellStart"/>
-      <w:r>
-        <w:t>sneek</w:t>
-      </w:r>
-      <w:proofErr w:type="spellEnd"/>
-      <w:r>
-        <w:t xml:space="preserve"> up on you. </w:t>
+        <w:t>out to help me. Thank you. Thank you for coming out to help me. I laid down in the road and you had nothing to say to me. I lost. I am lost. I lost and I am lost and we fell asleep and were victims of our uselessness. I went another way and I got stuck. I got stuck going another way and ll of the ideas kept coming out and piling up and I was trying to find new ways of thinking about things.</w:t>
+      </w:r>
+    </w:p>
+    <w:p>
+      <w:r>
+        <w:t xml:space="preserve">The tension of being in a focused and knowledge acquisitional mindset, but then also being loose and open and flexible and open and seeking new ideas. Sneaking up on new ideas. Allowing new ideas to sneek up on you. </w:t>
       </w:r>
     </w:p>
     <w:p>
@@ -1989,69 +1388,24 @@
       </w:r>
     </w:p>
     <w:p>
-      <w:proofErr w:type="spellStart"/>
-      <w:r>
-        <w:t>Its</w:t>
-      </w:r>
-      <w:proofErr w:type="spellEnd"/>
-      <w:r>
-        <w:t xml:space="preserve"> okay to be a rank </w:t>
-      </w:r>
-      <w:proofErr w:type="spellStart"/>
-      <w:r>
-        <w:t>hobbiest</w:t>
-      </w:r>
-      <w:proofErr w:type="spellEnd"/>
-      <w:r>
-        <w:t xml:space="preserve">.  You need to start somewhere. You get interested in something and then you </w:t>
-      </w:r>
-      <w:proofErr w:type="spellStart"/>
-      <w:r>
-        <w:t>brrow</w:t>
-      </w:r>
-      <w:proofErr w:type="spellEnd"/>
-      <w:r>
-        <w:t xml:space="preserve"> down into it. Seek it out. Lose yourself in the process. The becoming. The being. The economic necessity. The pillar of strength and reason for the family. Rational. Appetites under wraps. Committed. </w:t>
-      </w:r>
-    </w:p>
-    <w:p>
-      <w:r>
-        <w:t xml:space="preserve">Not being able to remember a name and then drifting into a </w:t>
-      </w:r>
-      <w:proofErr w:type="spellStart"/>
-      <w:r>
-        <w:t>zen</w:t>
-      </w:r>
-      <w:proofErr w:type="spellEnd"/>
-      <w:r>
-        <w:t xml:space="preserve"> emptiness epiphany. Not time sensitive. The knowledge is there. IF it is time sensitive then by all mean ask someone, or google it, but if it is not and you have a moment, just relaxed. Look into the blank in your memory, let swirl the associated memoires and associations. The texts and the references, the articles and the notes,</w:t>
+      <w:r>
+        <w:t xml:space="preserve">Its okay to be a rank hobbiest.  You need to start somewhere. You get interested in something and then you brrow down into it. Seek it out. Lose yourself in the process. The becoming. The being. The economic necessity. The pillar of strength and reason for the family. Rational. Appetites under wraps. Committed. </w:t>
+      </w:r>
+    </w:p>
+    <w:p>
+      <w:r>
+        <w:t>Not being able to remember a name and then drifting into a zen emptiness epiphany. Not time sensitive. The knowledge is there. IF it is time sensitive then by all mean ask someone, or google it, but if it is not and you have a moment, just relaxed. Look into the blank in your memory, let swirl the associated memoires and associations. The texts and the references, the articles and the notes,</w:t>
       </w:r>
     </w:p>
     <w:p/>
     <w:p>
       <w:r>
-        <w:t xml:space="preserve">Breath in the nothing. The floating cypher. The appetite less appetite. Thankful. Counting blessings. Recognizing </w:t>
-      </w:r>
-      <w:proofErr w:type="spellStart"/>
-      <w:r>
-        <w:t>challengins</w:t>
-      </w:r>
-      <w:proofErr w:type="spellEnd"/>
-      <w:r>
-        <w:t>. Acknowledging them, offering them up to the integration-- sleep, habit, support, time, resources, wherewithal.</w:t>
-      </w:r>
-    </w:p>
-    <w:p>
-      <w:r>
-        <w:t xml:space="preserve">4 years since China. Since 3 year old Esme sleeping through dinners-- hot pot and dishes, the gracious recipient of gifts from friendly people we met. Small things, but gracious. People in other countries seem like better hosts. Selfish me. Fraught wherewithal me. Ungrounded. Unmoored in the long term. Playing </w:t>
-      </w:r>
-      <w:proofErr w:type="spellStart"/>
-      <w:r>
-        <w:t>roullete</w:t>
-      </w:r>
-      <w:proofErr w:type="spellEnd"/>
-      <w:r>
-        <w:t xml:space="preserve"> in the chamber of my years. </w:t>
+        <w:t>Breath in the nothing. The floating cypher. The appetite less appetite. Thankful. Counting blessings. Recognizing challengins. Acknowledging them, offering them up to the integration-- sleep, habit, support, time, resources, wherewithal.</w:t>
+      </w:r>
+    </w:p>
+    <w:p>
+      <w:r>
+        <w:t xml:space="preserve">4 years since China. Since 3 year old Esme sleeping through dinners-- hot pot and dishes, the gracious recipient of gifts from friendly people we met. Small things, but gracious. People in other countries seem like better hosts. Selfish me. Fraught wherewithal me. Ungrounded. Unmoored in the long term. Playing roullete in the chamber of my years. </w:t>
       </w:r>
     </w:p>
     <w:p>
@@ -2518,49 +1872,7 @@
           <w:color w:val="1F3864" w:themeColor="accent1" w:themeShade="80"/>
         </w:rPr>
         <w:lastRenderedPageBreak/>
-        <w:t xml:space="preserve">How do we get around our </w:t>
-      </w:r>
-      <w:proofErr w:type="spellStart"/>
-      <w:r>
-        <w:rPr>
-          <w:color w:val="1F3864" w:themeColor="accent1" w:themeShade="80"/>
-        </w:rPr>
-        <w:t>nen</w:t>
-      </w:r>
-      <w:proofErr w:type="spellEnd"/>
-      <w:r>
-        <w:rPr>
-          <w:color w:val="1F3864" w:themeColor="accent1" w:themeShade="80"/>
-        </w:rPr>
-        <w:t xml:space="preserve">. The mind can only hold one </w:t>
-      </w:r>
-      <w:proofErr w:type="spellStart"/>
-      <w:r>
-        <w:rPr>
-          <w:color w:val="1F3864" w:themeColor="accent1" w:themeShade="80"/>
-        </w:rPr>
-        <w:t>nen</w:t>
-      </w:r>
-      <w:proofErr w:type="spellEnd"/>
-      <w:r>
-        <w:rPr>
-          <w:color w:val="1F3864" w:themeColor="accent1" w:themeShade="80"/>
-        </w:rPr>
-        <w:t xml:space="preserve"> at a time. Like a stack of plates. Like a list of processes in the queue for the CPU to work through. Our </w:t>
-      </w:r>
-      <w:proofErr w:type="spellStart"/>
-      <w:r>
-        <w:rPr>
-          <w:color w:val="1F3864" w:themeColor="accent1" w:themeShade="80"/>
-        </w:rPr>
-        <w:t>nen’s</w:t>
-      </w:r>
-      <w:proofErr w:type="spellEnd"/>
-      <w:r>
-        <w:rPr>
-          <w:color w:val="1F3864" w:themeColor="accent1" w:themeShade="80"/>
-        </w:rPr>
-        <w:t xml:space="preserve"> distracting us from the present, from taking in and processing new information. Meditation can help us work around this. It is also our knowledge which can be shaped into protective or aggressive acts. </w:t>
+        <w:t xml:space="preserve">How do we get around our nen. The mind can only hold one nen at a time. Like a stack of plates. Like a list of processes in the queue for the CPU to work through. Our nen’s distracting us from the present, from taking in and processing new information. Meditation can help us work around this. It is also our knowledge which can be shaped into protective or aggressive acts. </w:t>
       </w:r>
     </w:p>
     <w:p>
@@ -2604,32 +1916,70 @@
           <w:color w:val="1F3864" w:themeColor="accent1" w:themeShade="80"/>
           <w:lang w:eastAsia="ja-JP"/>
         </w:rPr>
-        <w:t xml:space="preserve">– the most google juice on </w:t>
-      </w:r>
-      <w:proofErr w:type="spellStart"/>
+        <w:t>– the most google juice on Nen is from some role playing game called Hunter X. It has a whole wiki and everything. The ten envelop shroud</w:t>
+      </w:r>
+    </w:p>
+    <w:p>
+      <w:pPr>
+        <w:rPr>
+          <w:color w:val="1F3864" w:themeColor="accent1" w:themeShade="80"/>
+        </w:rPr>
+      </w:pPr>
       <w:r>
         <w:rPr>
           <w:rFonts w:eastAsia="Yu Mincho"/>
           <w:color w:val="1F3864" w:themeColor="accent1" w:themeShade="80"/>
           <w:lang w:eastAsia="ja-JP"/>
         </w:rPr>
-        <w:t>Nen</w:t>
-      </w:r>
-      <w:proofErr w:type="spellEnd"/>
-      <w:r>
+        <w:tab/>
+      </w:r>
+      <w:r>
+        <w:rPr>
+          <w:rFonts w:hint="eastAsia"/>
+          <w:color w:val="1F3864" w:themeColor="accent1" w:themeShade="80"/>
+        </w:rPr>
+        <w:t>气</w:t>
+      </w:r>
+      <w:r>
+        <w:rPr>
+          <w:color w:val="1F3864" w:themeColor="accent1" w:themeShade="80"/>
+        </w:rPr>
+        <w:t xml:space="preserve"> – nodes open, but also having aura flow through and around body.</w:t>
+      </w:r>
+    </w:p>
+    <w:p>
+      <w:pPr>
+        <w:rPr>
+          <w:color w:val="1F3864" w:themeColor="accent1" w:themeShade="80"/>
+        </w:rPr>
+      </w:pPr>
+      <w:r>
+        <w:rPr>
+          <w:color w:val="1F3864" w:themeColor="accent1" w:themeShade="80"/>
+        </w:rPr>
+        <w:tab/>
+      </w:r>
+      <w:r>
+        <w:rPr>
+          <w:rFonts w:hint="eastAsia"/>
+          <w:color w:val="1F3864" w:themeColor="accent1" w:themeShade="80"/>
+        </w:rPr>
+        <w:t>绝</w:t>
+      </w:r>
+      <w:r>
+        <w:rPr>
+          <w:color w:val="1F3864" w:themeColor="accent1" w:themeShade="80"/>
+        </w:rPr>
+        <w:t xml:space="preserve"> – surpress (zetsu) hide aura </w:t>
+      </w:r>
+    </w:p>
+    <w:p>
+      <w:pPr>
         <w:rPr>
           <w:rFonts w:eastAsia="Yu Mincho"/>
           <w:color w:val="1F3864" w:themeColor="accent1" w:themeShade="80"/>
           <w:lang w:eastAsia="ja-JP"/>
         </w:rPr>
-        <w:t xml:space="preserve"> is from some role playing game called Hunter X. It has a whole wiki and everything. The ten envelop shroud</w:t>
-      </w:r>
-    </w:p>
-    <w:p>
-      <w:pPr>
-        <w:rPr>
-          <w:color w:val="1F3864" w:themeColor="accent1" w:themeShade="80"/>
-        </w:rPr>
       </w:pPr>
       <w:r>
         <w:rPr>
@@ -2644,76 +1994,43 @@
           <w:rFonts w:hint="eastAsia"/>
           <w:color w:val="1F3864" w:themeColor="accent1" w:themeShade="80"/>
         </w:rPr>
-        <w:t>气</w:t>
-      </w:r>
-      <w:r>
-        <w:rPr>
-          <w:color w:val="1F3864" w:themeColor="accent1" w:themeShade="80"/>
-        </w:rPr>
-        <w:t xml:space="preserve"> – nodes open, but also having aura flow through and around body.</w:t>
-      </w:r>
-    </w:p>
-    <w:p>
-      <w:pPr>
-        <w:rPr>
-          <w:color w:val="1F3864" w:themeColor="accent1" w:themeShade="80"/>
-        </w:rPr>
-      </w:pPr>
-      <w:r>
-        <w:rPr>
-          <w:color w:val="1F3864" w:themeColor="accent1" w:themeShade="80"/>
-        </w:rPr>
-        <w:tab/>
+        <w:t>念</w:t>
       </w:r>
       <w:r>
         <w:rPr>
           <w:rFonts w:hint="eastAsia"/>
           <w:color w:val="1F3864" w:themeColor="accent1" w:themeShade="80"/>
         </w:rPr>
-        <w:t>绝</w:t>
+        <w:t xml:space="preserve"> </w:t>
       </w:r>
       <w:r>
         <w:rPr>
           <w:color w:val="1F3864" w:themeColor="accent1" w:themeShade="80"/>
         </w:rPr>
-        <w:t xml:space="preserve"> – </w:t>
-      </w:r>
-      <w:proofErr w:type="spellStart"/>
-      <w:r>
-        <w:rPr>
+        <w:t xml:space="preserve">– </w:t>
+      </w:r>
+      <w:r>
+        <w:rPr>
+          <w:rFonts w:eastAsia="Yu Mincho" w:hint="eastAsia"/>
           <w:color w:val="1F3864" w:themeColor="accent1" w:themeShade="80"/>
-        </w:rPr>
-        <w:t>surpress</w:t>
-      </w:r>
-      <w:proofErr w:type="spellEnd"/>
-      <w:r>
-        <w:rPr>
-          <w:color w:val="1F3864" w:themeColor="accent1" w:themeShade="80"/>
-        </w:rPr>
-        <w:t xml:space="preserve"> (</w:t>
-      </w:r>
-      <w:proofErr w:type="spellStart"/>
-      <w:r>
-        <w:rPr>
-          <w:color w:val="1F3864" w:themeColor="accent1" w:themeShade="80"/>
-        </w:rPr>
-        <w:t>zetsu</w:t>
-      </w:r>
-      <w:proofErr w:type="spellEnd"/>
-      <w:r>
-        <w:rPr>
-          <w:color w:val="1F3864" w:themeColor="accent1" w:themeShade="80"/>
-        </w:rPr>
-        <w:t xml:space="preserve">) hide aura </w:t>
-      </w:r>
-    </w:p>
-    <w:p>
-      <w:pPr>
+          <w:lang w:eastAsia="ja-JP"/>
+        </w:rPr>
+        <w:t>n</w:t>
+      </w:r>
+      <w:r>
         <w:rPr>
           <w:rFonts w:eastAsia="Yu Mincho"/>
           <w:color w:val="1F3864" w:themeColor="accent1" w:themeShade="80"/>
           <w:lang w:eastAsia="ja-JP"/>
         </w:rPr>
+        <w:t xml:space="preserve">en in Chinese is nian – sense </w:t>
+      </w:r>
+    </w:p>
+    <w:p>
+      <w:pPr>
+        <w:rPr>
+          <w:color w:val="1F3864" w:themeColor="accent1" w:themeShade="80"/>
+        </w:rPr>
       </w:pPr>
       <w:r>
         <w:rPr>
@@ -2728,7 +2045,7 @@
           <w:rFonts w:hint="eastAsia"/>
           <w:color w:val="1F3864" w:themeColor="accent1" w:themeShade="80"/>
         </w:rPr>
-        <w:t>念</w:t>
+        <w:t>开</w:t>
       </w:r>
       <w:r>
         <w:rPr>
@@ -2741,95 +2058,8 @@
         <w:rPr>
           <w:color w:val="1F3864" w:themeColor="accent1" w:themeShade="80"/>
         </w:rPr>
-        <w:t xml:space="preserve">– </w:t>
-      </w:r>
-      <w:proofErr w:type="spellStart"/>
-      <w:r>
-        <w:rPr>
-          <w:rFonts w:eastAsia="Yu Mincho" w:hint="eastAsia"/>
-          <w:color w:val="1F3864" w:themeColor="accent1" w:themeShade="80"/>
-          <w:lang w:eastAsia="ja-JP"/>
-        </w:rPr>
-        <w:t>n</w:t>
-      </w:r>
-      <w:r>
-        <w:rPr>
-          <w:rFonts w:eastAsia="Yu Mincho"/>
-          <w:color w:val="1F3864" w:themeColor="accent1" w:themeShade="80"/>
-          <w:lang w:eastAsia="ja-JP"/>
-        </w:rPr>
-        <w:t>en</w:t>
-      </w:r>
-      <w:proofErr w:type="spellEnd"/>
-      <w:r>
-        <w:rPr>
-          <w:rFonts w:eastAsia="Yu Mincho"/>
-          <w:color w:val="1F3864" w:themeColor="accent1" w:themeShade="80"/>
-          <w:lang w:eastAsia="ja-JP"/>
-        </w:rPr>
-        <w:t xml:space="preserve"> in Chinese is </w:t>
-      </w:r>
-      <w:proofErr w:type="spellStart"/>
-      <w:r>
-        <w:rPr>
-          <w:rFonts w:eastAsia="Yu Mincho"/>
-          <w:color w:val="1F3864" w:themeColor="accent1" w:themeShade="80"/>
-          <w:lang w:eastAsia="ja-JP"/>
-        </w:rPr>
-        <w:t>nian</w:t>
-      </w:r>
-      <w:proofErr w:type="spellEnd"/>
-      <w:r>
-        <w:rPr>
-          <w:rFonts w:eastAsia="Yu Mincho"/>
-          <w:color w:val="1F3864" w:themeColor="accent1" w:themeShade="80"/>
-          <w:lang w:eastAsia="ja-JP"/>
-        </w:rPr>
-        <w:t xml:space="preserve"> – sense </w:t>
-      </w:r>
-    </w:p>
-    <w:p>
-      <w:pPr>
-        <w:rPr>
-          <w:color w:val="1F3864" w:themeColor="accent1" w:themeShade="80"/>
-        </w:rPr>
-      </w:pPr>
-      <w:r>
-        <w:rPr>
-          <w:rFonts w:eastAsia="Yu Mincho"/>
-          <w:color w:val="1F3864" w:themeColor="accent1" w:themeShade="80"/>
-          <w:lang w:eastAsia="ja-JP"/>
-        </w:rPr>
-        <w:tab/>
-      </w:r>
-      <w:r>
-        <w:rPr>
-          <w:rFonts w:hint="eastAsia"/>
-          <w:color w:val="1F3864" w:themeColor="accent1" w:themeShade="80"/>
-        </w:rPr>
-        <w:t>开</w:t>
-      </w:r>
-      <w:r>
-        <w:rPr>
-          <w:rFonts w:hint="eastAsia"/>
-          <w:color w:val="1F3864" w:themeColor="accent1" w:themeShade="80"/>
-        </w:rPr>
-        <w:t xml:space="preserve"> </w:t>
-      </w:r>
-      <w:r>
-        <w:rPr>
-          <w:color w:val="1F3864" w:themeColor="accent1" w:themeShade="80"/>
-        </w:rPr>
-        <w:t xml:space="preserve">– ability – what you can do with </w:t>
-      </w:r>
-      <w:proofErr w:type="spellStart"/>
-      <w:r>
-        <w:rPr>
-          <w:color w:val="1F3864" w:themeColor="accent1" w:themeShade="80"/>
-        </w:rPr>
-        <w:t>nen</w:t>
-      </w:r>
-      <w:proofErr w:type="spellEnd"/>
+        <w:t>– ability – what you can do with nen</w:t>
+      </w:r>
     </w:p>
     <w:p>
       <w:r>
@@ -2871,15 +2101,7 @@
         </w:numPr>
       </w:pPr>
       <w:r>
-        <w:t xml:space="preserve">Alan Watts on </w:t>
-      </w:r>
-      <w:proofErr w:type="spellStart"/>
-      <w:r>
-        <w:t>Koans</w:t>
-      </w:r>
-      <w:proofErr w:type="spellEnd"/>
-      <w:r>
-        <w:t xml:space="preserve"> and finding meaning</w:t>
+        <w:t>Alan Watts on Koans and finding meaning</w:t>
       </w:r>
     </w:p>
     <w:p>
@@ -2888,47 +2110,14 @@
           <w:spacing w:val="-3"/>
         </w:rPr>
       </w:pPr>
-      <w:proofErr w:type="spellStart"/>
-      <w:r>
-        <w:t>Koan</w:t>
-      </w:r>
-      <w:proofErr w:type="spellEnd"/>
-      <w:r>
-        <w:t xml:space="preserve"> -- </w:t>
+      <w:r>
+        <w:t xml:space="preserve">Koan -- </w:t>
       </w:r>
       <w:r>
         <w:rPr>
           <w:spacing w:val="-3"/>
         </w:rPr>
-        <w:t xml:space="preserve">A </w:t>
-      </w:r>
-      <w:proofErr w:type="spellStart"/>
-      <w:r>
-        <w:rPr>
-          <w:spacing w:val="-3"/>
-        </w:rPr>
-        <w:t>koan</w:t>
-      </w:r>
-      <w:proofErr w:type="spellEnd"/>
-      <w:r>
-        <w:rPr>
-          <w:spacing w:val="-3"/>
-        </w:rPr>
-        <w:t xml:space="preserve"> is neither meaningless nor a puzzle. Replying with an answer is not the goal. It is up to the teacher to decide when the student has properly understood the </w:t>
-      </w:r>
-      <w:proofErr w:type="spellStart"/>
-      <w:r>
-        <w:rPr>
-          <w:spacing w:val="-3"/>
-        </w:rPr>
-        <w:t>koan</w:t>
-      </w:r>
-      <w:proofErr w:type="spellEnd"/>
-      <w:r>
-        <w:rPr>
-          <w:spacing w:val="-3"/>
-        </w:rPr>
-        <w:t>. The revelation might come in the form of a smile or a look in their eye, or simply by observing their posture as they wrestle and eventually surrender to the sentence</w:t>
+        <w:t>A koan is neither meaningless nor a puzzle. Replying with an answer is not the goal. It is up to the teacher to decide when the student has properly understood the koan. The revelation might come in the form of a smile or a look in their eye, or simply by observing their posture as they wrestle and eventually surrender to the sentence</w:t>
       </w:r>
     </w:p>
     <w:p>
@@ -3056,27 +2245,7 @@
           <w:sz w:val="36"/>
           <w:szCs w:val="36"/>
         </w:rPr>
-        <w:t xml:space="preserve">Q: Not even a thought has arisen; is there still a sin or not? R: Mount </w:t>
-      </w:r>
-      <w:proofErr w:type="spellStart"/>
-      <w:r>
-        <w:rPr>
-          <w:rFonts w:ascii="Times New Roman" w:eastAsia="Times New Roman" w:hAnsi="Times New Roman" w:cs="Times New Roman"/>
-          <w:spacing w:val="-3"/>
-          <w:sz w:val="36"/>
-          <w:szCs w:val="36"/>
-        </w:rPr>
-        <w:t>Sumeru</w:t>
-      </w:r>
-      <w:proofErr w:type="spellEnd"/>
-      <w:r>
-        <w:rPr>
-          <w:rFonts w:ascii="Times New Roman" w:eastAsia="Times New Roman" w:hAnsi="Times New Roman" w:cs="Times New Roman"/>
-          <w:spacing w:val="-3"/>
-          <w:sz w:val="36"/>
-          <w:szCs w:val="36"/>
-        </w:rPr>
-        <w:t>!</w:t>
+        <w:t>Q: Not even a thought has arisen; is there still a sin or not? R: Mount Sumeru!</w:t>
       </w:r>
     </w:p>
     <w:p>
@@ -3147,7 +2316,6 @@
           <w:szCs w:val="18"/>
         </w:rPr>
       </w:pPr>
-      <w:proofErr w:type="spellStart"/>
       <w:r>
         <w:rPr>
           <w:rFonts w:ascii="Times New Roman" w:eastAsia="Times New Roman" w:hAnsi="Times New Roman" w:cs="Times New Roman"/>
@@ -3156,17 +2324,7 @@
           <w:szCs w:val="18"/>
         </w:rPr>
         <w:lastRenderedPageBreak/>
-        <w:t>Wakun</w:t>
-      </w:r>
-      <w:proofErr w:type="spellEnd"/>
-      <w:r>
-        <w:rPr>
-          <w:rFonts w:ascii="Times New Roman" w:eastAsia="Times New Roman" w:hAnsi="Times New Roman" w:cs="Times New Roman"/>
-          <w:spacing w:val="-3"/>
-          <w:sz w:val="18"/>
-          <w:szCs w:val="18"/>
-        </w:rPr>
-        <w:t xml:space="preserve"> complained when he saw a picture of the bearded Bodhidharma: </w:t>
+        <w:t>Wakun complained when he saw a picture of the bearded Bodhidharma: </w:t>
       </w:r>
       <w:r>
         <w:rPr>
@@ -3261,37 +2419,13 @@
         <w:ind w:firstLine="720"/>
       </w:pPr>
       <w:r>
-        <w:t xml:space="preserve">Fan breeze on shirtless self. Police siren on the other side of a dropped blinds. Mid-day in suddenly summer Chicago, our window AC units still garbage bag wrapped in the dusky basement. Watched “I am thinking of ending things” last night. Much like life itself I half loved it, half loathed it.  The </w:t>
-      </w:r>
-      <w:proofErr w:type="spellStart"/>
-      <w:r>
-        <w:t>self stirred</w:t>
-      </w:r>
-      <w:proofErr w:type="spellEnd"/>
-      <w:r>
-        <w:t xml:space="preserve"> up. The </w:t>
-      </w:r>
-      <w:proofErr w:type="spellStart"/>
-      <w:r>
-        <w:t>self deconstructed</w:t>
-      </w:r>
-      <w:proofErr w:type="spellEnd"/>
-      <w:r>
-        <w:t xml:space="preserve"> and its parts exposed for their incongruousness, wallpaper all over our insubstantial cores. We but mirrors for our influences -- a body of existence fixed by that which we consume -- media, poetry, art. Derivative collages, actors executing with felicity or fallaciousness as we run through the lines we’ve been given, the lines we steal, the silent tickertape soliloquy of our inner existence. </w:t>
+        <w:t xml:space="preserve">Fan breeze on shirtless self. Police siren on the other side of a dropped blinds. Mid-day in suddenly summer Chicago, our window AC units still garbage bag wrapped in the dusky basement. Watched “I am thinking of ending things” last night. Much like life itself I half loved it, half loathed it.  The self stirred up. The self deconstructed and its parts exposed for their incongruousness, wallpaper all over our insubstantial cores. We but mirrors for our influences -- a body of existence fixed by that which we consume -- media, poetry, art. Derivative collages, actors executing with felicity or fallaciousness as we run through the lines we’ve been given, the lines we steal, the silent tickertape soliloquy of our inner existence. </w:t>
       </w:r>
     </w:p>
     <w:p>
       <w:r>
         <w:tab/>
-        <w:t xml:space="preserve">Thoughts are just another sense and likely not even our most useful one. While we don’t feel the need to smell everything, or touch everything -- sniffing and pawing our way through this existence -- our audacious minds </w:t>
-      </w:r>
-      <w:proofErr w:type="spellStart"/>
-      <w:r>
-        <w:t>gallavant</w:t>
-      </w:r>
-      <w:proofErr w:type="spellEnd"/>
-      <w:r>
-        <w:t xml:space="preserve"> about consuming everything, subsuming all, awkwardly attempting to intricately embellish the esoteric temples of our minds. But how to slow the stream, how to get behind it, beyond it. How to truly be present and synthesis without getting roiled away in the ceaseless rivers mad torrent. </w:t>
+        <w:t xml:space="preserve">Thoughts are just another sense and likely not even our most useful one. While we don’t feel the need to smell everything, or touch everything -- sniffing and pawing our way through this existence -- our audacious minds gallavant about consuming everything, subsuming all, awkwardly attempting to intricately embellish the esoteric temples of our minds. But how to slow the stream, how to get behind it, beyond it. How to truly be present and synthesis without getting roiled away in the ceaseless rivers mad torrent. </w:t>
       </w:r>
     </w:p>
     <w:p>
@@ -3328,15 +2462,7 @@
     </w:p>
     <w:p>
       <w:r>
-        <w:t xml:space="preserve">Seeking to be a calming, centering presence, a stillness in the </w:t>
-      </w:r>
-      <w:proofErr w:type="spellStart"/>
-      <w:r>
-        <w:t>concusive</w:t>
-      </w:r>
-      <w:proofErr w:type="spellEnd"/>
-      <w:r>
-        <w:t xml:space="preserve"> daily grind, the drama of living-- the ghosts lurking in the mundane- the past and its established patterns stirring and slithering and coiling around the wherewithal of our days-- as we go over the deep end dreaming. </w:t>
+        <w:t xml:space="preserve">Seeking to be a calming, centering presence, a stillness in the concusive daily grind, the drama of living-- the ghosts lurking in the mundane- the past and its established patterns stirring and slithering and coiling around the wherewithal of our days-- as we go over the deep end dreaming. </w:t>
       </w:r>
     </w:p>
     <w:p>
@@ -3346,15 +2472,7 @@
     </w:p>
     <w:p>
       <w:r>
-        <w:t xml:space="preserve">When you really have to pee </w:t>
-      </w:r>
-      <w:proofErr w:type="spellStart"/>
-      <w:r>
-        <w:t>its</w:t>
-      </w:r>
-      <w:proofErr w:type="spellEnd"/>
-      <w:r>
-        <w:t xml:space="preserve"> difficult to think straight. Be patient. Accommodate others. Follow laws or good citizenship and propriety. </w:t>
+        <w:t xml:space="preserve">When you really have to pee its difficult to think straight. Be patient. Accommodate others. Follow laws or good citizenship and propriety. </w:t>
       </w:r>
     </w:p>
     <w:p>
@@ -3380,15 +2498,7 @@
     </w:p>
     <w:p>
       <w:r>
-        <w:t xml:space="preserve">Helena-- “Dad, we was carrots”.  This said after I carried her into the bedroom and then </w:t>
-      </w:r>
-      <w:proofErr w:type="spellStart"/>
-      <w:r>
-        <w:t>sponstaneous</w:t>
-      </w:r>
-      <w:proofErr w:type="spellEnd"/>
-      <w:r>
-        <w:t xml:space="preserve"> started stretching my left leg up on her dresser with her perched on my tight/hip on that side. Then I mentioned to her that I was working on my rooting and she asked what rooting was and so I put her down to show her how I did my Qi Gong rooting stance. “Like this” I said. Then she says or “like this” and she roots down and drops into a perfect flat footed squat and so I squat down as well, not as low or flat as hers, but it feels good. And then she slowing starts to rise up saying “Grow, grow, grow, grow.” And I follow her up until we are both standing again with our arms out stretched above our heads and she is beaming and I am beaming and she says-- “Dad, we was carrots!” Root | extend | connect</w:t>
+        <w:t>Helena-- “Dad, we was carrots”.  This said after I carried her into the bedroom and then sponstaneous started stretching my left leg up on her dresser with her perched on my tight/hip on that side. Then I mentioned to her that I was working on my rooting and she asked what rooting was and so I put her down to show her how I did my Qi Gong rooting stance. “Like this” I said. Then she says or “like this” and she roots down and drops into a perfect flat footed squat and so I squat down as well, not as low or flat as hers, but it feels good. And then she slowing starts to rise up saying “Grow, grow, grow, grow.” And I follow her up until we are both standing again with our arms out stretched above our heads and she is beaming and I am beaming and she says-- “Dad, we was carrots!” Root | extend | connect</w:t>
       </w:r>
     </w:p>
     <w:p>
@@ -3507,7 +2617,6 @@
         <w:lastRenderedPageBreak/>
         <w:t xml:space="preserve">Things that sound pious stink of Zen. </w:t>
       </w:r>
-      <w:proofErr w:type="spellStart"/>
       <w:r>
         <w:rPr>
           <w:i/>
@@ -3515,7 +2624,6 @@
         </w:rPr>
         <w:t>Talhata</w:t>
       </w:r>
-      <w:proofErr w:type="spellEnd"/>
       <w:r>
         <w:t xml:space="preserve">. That. Suchness. Da, da, da. The 10,000 things, one suchness.  </w:t>
       </w:r>
@@ -3642,28 +2750,12 @@
     </w:p>
     <w:p>
       <w:r>
-        <w:t xml:space="preserve">We move in </w:t>
-      </w:r>
-      <w:proofErr w:type="spellStart"/>
-      <w:r>
-        <w:t>strang</w:t>
-      </w:r>
-      <w:proofErr w:type="spellEnd"/>
-      <w:r>
-        <w:t xml:space="preserve"> democracies, a million masks of god. </w:t>
-      </w:r>
-    </w:p>
-    <w:p>
-      <w:r>
-        <w:t xml:space="preserve">He’s looking at Shiva in you. </w:t>
-      </w:r>
-      <w:proofErr w:type="spellStart"/>
-      <w:r>
-        <w:t>Bodhisatva</w:t>
-      </w:r>
-      <w:proofErr w:type="spellEnd"/>
-      <w:r>
-        <w:t xml:space="preserve"> does not go into catatonic slumber</w:t>
+        <w:t xml:space="preserve">We move in strang democracies, a million masks of god. </w:t>
+      </w:r>
+    </w:p>
+    <w:p>
+      <w:r>
+        <w:t>He’s looking at Shiva in you. Bodhisatva does not go into catatonic slumber</w:t>
       </w:r>
     </w:p>
     <w:p>
@@ -3678,15 +2770,7 @@
     </w:p>
     <w:p>
       <w:r>
-        <w:t xml:space="preserve">The doors of reality open to reveal an ordinary old man, doddering at his desk, lost among the </w:t>
-      </w:r>
-      <w:proofErr w:type="spellStart"/>
-      <w:r>
-        <w:t>labrynths</w:t>
-      </w:r>
-      <w:proofErr w:type="spellEnd"/>
-      <w:r>
-        <w:t xml:space="preserve"> of his stack papers. </w:t>
+        <w:t xml:space="preserve">The doors of reality open to reveal an ordinary old man, doddering at his desk, lost among the labrynths of his stack papers. </w:t>
       </w:r>
     </w:p>
     <w:p>
@@ -3810,50 +2894,52 @@
           <w:lang w:eastAsia="ja-JP"/>
         </w:rPr>
       </w:pPr>
-      <w:proofErr w:type="spellStart"/>
       <w:r>
         <w:rPr>
           <w:rFonts w:eastAsia="MS Mincho"/>
           <w:lang w:eastAsia="ja-JP"/>
         </w:rPr>
-        <w:t>Zazan</w:t>
-      </w:r>
-      <w:proofErr w:type="spellEnd"/>
-      <w:r>
+        <w:t>Zazan sitting meditation (sometimes with esoteric mantras)</w:t>
+      </w:r>
+    </w:p>
+    <w:p>
+      <w:pPr>
+        <w:pStyle w:val="ListParagraph"/>
+        <w:numPr>
+          <w:ilvl w:val="0"/>
+          <w:numId w:val="6"/>
+        </w:numPr>
         <w:rPr>
           <w:rFonts w:eastAsia="MS Mincho"/>
           <w:lang w:eastAsia="ja-JP"/>
         </w:rPr>
-        <w:t xml:space="preserve"> sitting meditation (sometimes with esoteric mantras)</w:t>
-      </w:r>
-    </w:p>
-    <w:p>
-      <w:pPr>
-        <w:pStyle w:val="ListParagraph"/>
-        <w:numPr>
-          <w:ilvl w:val="0"/>
-          <w:numId w:val="6"/>
-        </w:numPr>
+      </w:pPr>
+      <w:r>
         <w:rPr>
           <w:rFonts w:eastAsia="MS Mincho"/>
           <w:lang w:eastAsia="ja-JP"/>
         </w:rPr>
-      </w:pPr>
-      <w:proofErr w:type="spellStart"/>
-      <w:r>
+        <w:t xml:space="preserve">Kinhin =&gt; walking meditation </w:t>
+      </w:r>
+    </w:p>
+    <w:p>
+      <w:pPr>
+        <w:pStyle w:val="ListParagraph"/>
+        <w:numPr>
+          <w:ilvl w:val="0"/>
+          <w:numId w:val="6"/>
+        </w:numPr>
         <w:rPr>
           <w:rFonts w:eastAsia="MS Mincho"/>
           <w:lang w:eastAsia="ja-JP"/>
         </w:rPr>
-        <w:t>Kinhin</w:t>
-      </w:r>
-      <w:proofErr w:type="spellEnd"/>
+      </w:pPr>
       <w:r>
         <w:rPr>
           <w:rFonts w:eastAsia="MS Mincho"/>
           <w:lang w:eastAsia="ja-JP"/>
         </w:rPr>
-        <w:t xml:space="preserve"> =&gt; walking meditation </w:t>
+        <w:t>Kensho =&gt; seeing one’s true nature</w:t>
       </w:r>
     </w:p>
     <w:p>
@@ -3868,51 +2954,53 @@
           <w:lang w:eastAsia="ja-JP"/>
         </w:rPr>
       </w:pPr>
-      <w:proofErr w:type="spellStart"/>
       <w:r>
         <w:rPr>
           <w:rFonts w:eastAsia="MS Mincho"/>
           <w:lang w:eastAsia="ja-JP"/>
         </w:rPr>
-        <w:t>Kensho</w:t>
-      </w:r>
-      <w:proofErr w:type="spellEnd"/>
-      <w:r>
+        <w:t>Taoist Physical Practices: Sun wukong</w:t>
+      </w:r>
+    </w:p>
+    <w:p>
+      <w:pPr>
+        <w:pStyle w:val="ListParagraph"/>
+        <w:numPr>
+          <w:ilvl w:val="0"/>
+          <w:numId w:val="6"/>
+        </w:numPr>
         <w:rPr>
           <w:rFonts w:eastAsia="MS Mincho"/>
           <w:lang w:eastAsia="ja-JP"/>
         </w:rPr>
-        <w:t xml:space="preserve"> =&gt; seeing one’s true nature</w:t>
-      </w:r>
-    </w:p>
-    <w:p>
-      <w:pPr>
-        <w:pStyle w:val="ListParagraph"/>
-        <w:numPr>
-          <w:ilvl w:val="0"/>
-          <w:numId w:val="6"/>
-        </w:numPr>
+      </w:pPr>
+      <w:r>
         <w:rPr>
           <w:rFonts w:eastAsia="MS Mincho"/>
           <w:lang w:eastAsia="ja-JP"/>
         </w:rPr>
-      </w:pPr>
-      <w:r>
+        <w:t xml:space="preserve">Calligraphy: Guanxin, Muqi fachang </w:t>
+      </w:r>
+    </w:p>
+    <w:p>
+      <w:pPr>
+        <w:pStyle w:val="ListParagraph"/>
+        <w:numPr>
+          <w:ilvl w:val="0"/>
+          <w:numId w:val="6"/>
+        </w:numPr>
         <w:rPr>
           <w:rFonts w:eastAsia="MS Mincho"/>
           <w:lang w:eastAsia="ja-JP"/>
         </w:rPr>
-        <w:t xml:space="preserve">Taoist Physical Practices: Sun </w:t>
-      </w:r>
-      <w:proofErr w:type="spellStart"/>
+      </w:pPr>
       <w:r>
         <w:rPr>
           <w:rFonts w:eastAsia="MS Mincho"/>
           <w:lang w:eastAsia="ja-JP"/>
         </w:rPr>
-        <w:t>wukong</w:t>
-      </w:r>
-      <w:proofErr w:type="spellEnd"/>
+        <w:t>Chanting Sutras</w:t>
+      </w:r>
     </w:p>
     <w:p>
       <w:pPr>
@@ -3931,55 +3019,67 @@
           <w:rFonts w:eastAsia="MS Mincho"/>
           <w:lang w:eastAsia="ja-JP"/>
         </w:rPr>
-        <w:t xml:space="preserve">Calligraphy: </w:t>
-      </w:r>
-      <w:proofErr w:type="spellStart"/>
-      <w:r>
+        <w:t>Qigong—energy concentration</w:t>
+      </w:r>
+    </w:p>
+    <w:p>
+      <w:pPr>
+        <w:pStyle w:val="ListParagraph"/>
+        <w:numPr>
+          <w:ilvl w:val="0"/>
+          <w:numId w:val="6"/>
+        </w:numPr>
         <w:rPr>
           <w:rFonts w:eastAsia="MS Mincho"/>
           <w:lang w:eastAsia="ja-JP"/>
         </w:rPr>
-        <w:t>Guanxin</w:t>
-      </w:r>
-      <w:proofErr w:type="spellEnd"/>
+      </w:pPr>
       <w:r>
         <w:rPr>
           <w:rFonts w:eastAsia="MS Mincho"/>
           <w:lang w:eastAsia="ja-JP"/>
         </w:rPr>
-        <w:t xml:space="preserve">, </w:t>
-      </w:r>
-      <w:proofErr w:type="spellStart"/>
-      <w:r>
+        <w:t>Rinzai school</w:t>
+      </w:r>
+    </w:p>
+    <w:p>
+      <w:pPr>
+        <w:pStyle w:val="ListParagraph"/>
+        <w:numPr>
+          <w:ilvl w:val="0"/>
+          <w:numId w:val="6"/>
+        </w:numPr>
         <w:rPr>
           <w:rFonts w:eastAsia="MS Mincho"/>
           <w:lang w:eastAsia="ja-JP"/>
         </w:rPr>
-        <w:t>Muqi</w:t>
-      </w:r>
-      <w:proofErr w:type="spellEnd"/>
+      </w:pPr>
       <w:r>
         <w:rPr>
           <w:rFonts w:eastAsia="MS Mincho"/>
           <w:lang w:eastAsia="ja-JP"/>
         </w:rPr>
-        <w:t xml:space="preserve"> </w:t>
-      </w:r>
-      <w:proofErr w:type="spellStart"/>
-      <w:r>
+        <w:t xml:space="preserve">State of blockage—don’t know how to react to it in a normal automatic way.  </w:t>
+      </w:r>
+    </w:p>
+    <w:p>
+      <w:pPr>
+        <w:pStyle w:val="ListParagraph"/>
+        <w:numPr>
+          <w:ilvl w:val="0"/>
+          <w:numId w:val="6"/>
+        </w:numPr>
         <w:rPr>
           <w:rFonts w:eastAsia="MS Mincho"/>
           <w:lang w:eastAsia="ja-JP"/>
         </w:rPr>
-        <w:t>fachang</w:t>
-      </w:r>
-      <w:proofErr w:type="spellEnd"/>
+      </w:pPr>
       <w:r>
         <w:rPr>
           <w:rFonts w:eastAsia="MS Mincho"/>
           <w:lang w:eastAsia="ja-JP"/>
         </w:rPr>
-        <w:t xml:space="preserve"> </w:t>
+        <w:t>“Rite for releasing the hungry ghost”</w:t>
       </w:r>
     </w:p>
     <w:p>
@@ -3999,7 +3099,7 @@
           <w:rFonts w:eastAsia="MS Mincho"/>
           <w:lang w:eastAsia="ja-JP"/>
         </w:rPr>
-        <w:t>Chanting Sutras</w:t>
+        <w:t>Steel on flint- chopping sound</w:t>
       </w:r>
     </w:p>
     <w:p>
@@ -4019,7 +3119,7 @@
           <w:rFonts w:eastAsia="MS Mincho"/>
           <w:lang w:eastAsia="ja-JP"/>
         </w:rPr>
-        <w:t>Qigong—energy concentration</w:t>
+        <w:t xml:space="preserve">The teacher is infinitely clever and will never cease surprising you. You react and if it hits it hits.  </w:t>
       </w:r>
     </w:p>
     <w:p>
@@ -4039,7 +3139,7 @@
           <w:rFonts w:eastAsia="MS Mincho"/>
           <w:lang w:eastAsia="ja-JP"/>
         </w:rPr>
-        <w:t>Rinzai school</w:t>
+        <w:t>Give up to be spontaneous…</w:t>
       </w:r>
     </w:p>
     <w:p>
@@ -4059,117 +3159,8 @@
           <w:rFonts w:eastAsia="MS Mincho"/>
           <w:lang w:eastAsia="ja-JP"/>
         </w:rPr>
-        <w:t xml:space="preserve">State of blockage—don’t know how to react to it in a normal automatic way.  </w:t>
-      </w:r>
-    </w:p>
-    <w:p>
-      <w:pPr>
-        <w:pStyle w:val="ListParagraph"/>
-        <w:numPr>
-          <w:ilvl w:val="0"/>
-          <w:numId w:val="6"/>
-        </w:numPr>
-        <w:rPr>
-          <w:rFonts w:eastAsia="MS Mincho"/>
-          <w:lang w:eastAsia="ja-JP"/>
-        </w:rPr>
-      </w:pPr>
-      <w:r>
-        <w:rPr>
-          <w:rFonts w:eastAsia="MS Mincho"/>
-          <w:lang w:eastAsia="ja-JP"/>
-        </w:rPr>
-        <w:t>“Rite for releasing the hungry ghost”</w:t>
-      </w:r>
-    </w:p>
-    <w:p>
-      <w:pPr>
-        <w:pStyle w:val="ListParagraph"/>
-        <w:numPr>
-          <w:ilvl w:val="0"/>
-          <w:numId w:val="6"/>
-        </w:numPr>
-        <w:rPr>
-          <w:rFonts w:eastAsia="MS Mincho"/>
-          <w:lang w:eastAsia="ja-JP"/>
-        </w:rPr>
-      </w:pPr>
-      <w:r>
-        <w:rPr>
-          <w:rFonts w:eastAsia="MS Mincho"/>
-          <w:lang w:eastAsia="ja-JP"/>
-        </w:rPr>
-        <w:t>Steel on flint- chopping sound</w:t>
-      </w:r>
-    </w:p>
-    <w:p>
-      <w:pPr>
-        <w:pStyle w:val="ListParagraph"/>
-        <w:numPr>
-          <w:ilvl w:val="0"/>
-          <w:numId w:val="6"/>
-        </w:numPr>
-        <w:rPr>
-          <w:rFonts w:eastAsia="MS Mincho"/>
-          <w:lang w:eastAsia="ja-JP"/>
-        </w:rPr>
-      </w:pPr>
-      <w:r>
-        <w:rPr>
-          <w:rFonts w:eastAsia="MS Mincho"/>
-          <w:lang w:eastAsia="ja-JP"/>
-        </w:rPr>
-        <w:t xml:space="preserve">The teacher is infinitely clever and will never cease surprising you. You react and if it hits it hits.  </w:t>
-      </w:r>
-    </w:p>
-    <w:p>
-      <w:pPr>
-        <w:pStyle w:val="ListParagraph"/>
-        <w:numPr>
-          <w:ilvl w:val="0"/>
-          <w:numId w:val="6"/>
-        </w:numPr>
-        <w:rPr>
-          <w:rFonts w:eastAsia="MS Mincho"/>
-          <w:lang w:eastAsia="ja-JP"/>
-        </w:rPr>
-      </w:pPr>
-      <w:r>
-        <w:rPr>
-          <w:rFonts w:eastAsia="MS Mincho"/>
-          <w:lang w:eastAsia="ja-JP"/>
-        </w:rPr>
-        <w:t>Give up to be spontaneous…</w:t>
-      </w:r>
-    </w:p>
-    <w:p>
-      <w:pPr>
-        <w:pStyle w:val="ListParagraph"/>
-        <w:numPr>
-          <w:ilvl w:val="0"/>
-          <w:numId w:val="6"/>
-        </w:numPr>
-        <w:rPr>
-          <w:rFonts w:eastAsia="MS Mincho"/>
-          <w:lang w:eastAsia="ja-JP"/>
-        </w:rPr>
-      </w:pPr>
-      <w:r>
-        <w:rPr>
-          <w:rFonts w:eastAsia="MS Mincho"/>
-          <w:lang w:eastAsia="ja-JP"/>
-        </w:rPr>
-        <w:t xml:space="preserve">Soto – training school … seeking fundamental </w:t>
-      </w:r>
-      <w:proofErr w:type="spellStart"/>
-      <w:r>
-        <w:rPr>
-          <w:rFonts w:eastAsia="MS Mincho"/>
-          <w:lang w:eastAsia="ja-JP"/>
-        </w:rPr>
-        <w:t>honestyw</w:t>
-      </w:r>
-      <w:proofErr w:type="spellEnd"/>
+        <w:t>Soto – training school … seeking fundamental honestyw</w:t>
+      </w:r>
     </w:p>
     <w:p/>
     <w:p>
@@ -4453,15 +3444,7 @@
     </w:p>
     <w:p>
       <w:r>
-        <w:t xml:space="preserve">An </w:t>
-      </w:r>
-      <w:proofErr w:type="spellStart"/>
-      <w:r>
-        <w:t>empathtic</w:t>
-      </w:r>
-      <w:proofErr w:type="spellEnd"/>
-      <w:r>
-        <w:t xml:space="preserve"> act of taking your pain and the pain of others</w:t>
+        <w:t>An empathtic act of taking your pain and the pain of others</w:t>
       </w:r>
     </w:p>
     <w:p>
@@ -5006,15 +3989,7 @@
         </w:numPr>
       </w:pPr>
       <w:r>
-        <w:t xml:space="preserve">Gareth feeling a strong intuition about this girl.  Keeps calling her quirky.  Talks about writing a letter. But then he doesn’t have her address so he starts making a plan to take the </w:t>
-      </w:r>
-      <w:proofErr w:type="spellStart"/>
-      <w:r>
-        <w:t>metra</w:t>
-      </w:r>
-      <w:proofErr w:type="spellEnd"/>
-      <w:r>
-        <w:t xml:space="preserve"> to the suburbs and then ride his bike to where she lives and leave the letter on the windshield of her car.  I</w:t>
+        <w:t>Gareth feeling a strong intuition about this girl.  Keeps calling her quirky.  Talks about writing a letter. But then he doesn’t have her address so he starts making a plan to take the metra to the suburbs and then ride his bike to where she lives and leave the letter on the windshield of her car.  I</w:t>
       </w:r>
     </w:p>
     <w:p>
@@ -5038,15 +4013,7 @@
         </w:numPr>
       </w:pPr>
       <w:r>
-        <w:t xml:space="preserve">Intuition that nothing really matters. That it is insensible hubris to imagine that your life is more important </w:t>
-      </w:r>
-      <w:proofErr w:type="spellStart"/>
-      <w:r>
-        <w:t>that</w:t>
-      </w:r>
-      <w:proofErr w:type="spellEnd"/>
-      <w:r>
-        <w:t xml:space="preserve"> others.  </w:t>
+        <w:t xml:space="preserve">Intuition that nothing really matters. That it is insensible hubris to imagine that your life is more important that others.  </w:t>
       </w:r>
     </w:p>
     <w:p>
@@ -5058,15 +4025,7 @@
         </w:numPr>
       </w:pPr>
       <w:r>
-        <w:t xml:space="preserve">My mother </w:t>
-      </w:r>
-      <w:proofErr w:type="spellStart"/>
-      <w:r>
-        <w:t>taling</w:t>
-      </w:r>
-      <w:proofErr w:type="spellEnd"/>
-      <w:r>
-        <w:t xml:space="preserve"> to the young man in Nashville about his future.</w:t>
+        <w:t>My mother taling to the young man in Nashville about his future.</w:t>
       </w:r>
     </w:p>
     <w:p>
@@ -5117,25 +4076,7 @@
           <w:rFonts w:ascii="Roboto" w:eastAsia="Times New Roman" w:hAnsi="Roboto" w:cs="Times New Roman"/>
           <w:kern w:val="36"/>
         </w:rPr>
-        <w:t xml:space="preserve">Gopi </w:t>
-      </w:r>
-      <w:proofErr w:type="spellStart"/>
-      <w:r>
-        <w:rPr>
-          <w:rStyle w:val="Hyperlink"/>
-          <w:rFonts w:ascii="Roboto" w:eastAsia="Times New Roman" w:hAnsi="Roboto" w:cs="Times New Roman"/>
-          <w:kern w:val="36"/>
-        </w:rPr>
-        <w:t>Kallayil</w:t>
-      </w:r>
-      <w:proofErr w:type="spellEnd"/>
-      <w:r>
-        <w:rPr>
-          <w:rStyle w:val="Hyperlink"/>
-          <w:rFonts w:ascii="Roboto" w:eastAsia="Times New Roman" w:hAnsi="Roboto" w:cs="Times New Roman"/>
-          <w:kern w:val="36"/>
-        </w:rPr>
-        <w:t xml:space="preserve"> - Connecting the Internet to the Inner-net</w:t>
+        <w:t>Gopi Kallayil - Connecting the Internet to the Inner-net</w:t>
       </w:r>
       <w:r>
         <w:rPr>
@@ -5176,31 +4117,7 @@
           <w:szCs w:val="16"/>
           <w:shd w:val="clear" w:color="auto" w:fill="F9F9F9"/>
         </w:rPr>
-        <w:t xml:space="preserve">Gopi </w:t>
-      </w:r>
-      <w:proofErr w:type="spellStart"/>
-      <w:r>
-        <w:rPr>
-          <w:rFonts w:ascii="Roboto" w:hAnsi="Roboto"/>
-          <w:color w:val="030303"/>
-          <w:spacing w:val="3"/>
-          <w:sz w:val="16"/>
-          <w:szCs w:val="16"/>
-          <w:shd w:val="clear" w:color="auto" w:fill="F9F9F9"/>
-        </w:rPr>
-        <w:t>Kallayil</w:t>
-      </w:r>
-      <w:proofErr w:type="spellEnd"/>
-      <w:r>
-        <w:rPr>
-          <w:rFonts w:ascii="Roboto" w:hAnsi="Roboto"/>
-          <w:color w:val="030303"/>
-          <w:spacing w:val="3"/>
-          <w:sz w:val="16"/>
-          <w:szCs w:val="16"/>
-          <w:shd w:val="clear" w:color="auto" w:fill="F9F9F9"/>
-        </w:rPr>
-        <w:t xml:space="preserve"> is a Group Product Marketing Manager at Google supporting the marketing of the Company's flagship advertising product, AdWords, in the Americas and Asia Pacific. He supports the company's go-to market strategy and adoption of Google search advertising products.</w:t>
+        <w:t>Gopi Kallayil is a Group Product Marketing Manager at Google supporting the marketing of the Company's flagship advertising product, AdWords, in the Americas and Asia Pacific. He supports the company's go-to market strategy and adoption of Google search advertising products.</w:t>
       </w:r>
     </w:p>
     <w:p>
@@ -5320,31 +4237,7 @@
     </w:p>
     <w:p>
       <w:r>
-        <w:t xml:space="preserve">Their words reach me with the warm vomit curled tang of rotten </w:t>
-      </w:r>
-      <w:proofErr w:type="spellStart"/>
-      <w:r>
-        <w:t>dogbreath</w:t>
-      </w:r>
-      <w:proofErr w:type="spellEnd"/>
-      <w:r>
-        <w:t xml:space="preserve">.  My </w:t>
-      </w:r>
-      <w:proofErr w:type="spellStart"/>
-      <w:r>
-        <w:t>achilles</w:t>
-      </w:r>
-      <w:proofErr w:type="spellEnd"/>
-      <w:r>
-        <w:t xml:space="preserve"> has been healing though. I’ve been finding my stride again.  I have been chasing the right silence. Cool Alpine winds. A glass walled writing cabin on the highest peak. A desk. A breeze. Silence gathered, stroked, </w:t>
-      </w:r>
-      <w:proofErr w:type="spellStart"/>
-      <w:r>
-        <w:t>pregnate</w:t>
-      </w:r>
-      <w:proofErr w:type="spellEnd"/>
-      <w:r>
-        <w:t xml:space="preserve"> and bursting forth. The perfume of the new redolent in his words.  And possibility- the burnt cache of my frustrated info grab flushed out and a fresh go round of renewal can be realized.  We must forever be renewing. The moon. The seasons. Nature. Do not fear this flux, engage, it honesty and openly, full sensed.  Unfurling, unfurling, collapsing here with you.  </w:t>
+        <w:t xml:space="preserve">Their words reach me with the warm vomit curled tang of rotten dogbreath.  My achilles has been healing though. I’ve been finding my stride again.  I have been chasing the right silence. Cool Alpine winds. A glass walled writing cabin on the highest peak. A desk. A breeze. Silence gathered, stroked, pregnate and bursting forth. The perfume of the new redolent in his words.  And possibility- the burnt cache of my frustrated info grab flushed out and a fresh go round of renewal can be realized.  We must forever be renewing. The moon. The seasons. Nature. Do not fear this flux, engage, it honesty and openly, full sensed.  Unfurling, unfurling, collapsing here with you.  </w:t>
       </w:r>
     </w:p>
     <w:p>
@@ -5354,15 +4247,7 @@
     </w:p>
     <w:p>
       <w:r>
-        <w:t xml:space="preserve">Learning to answer we love. A resigned state. Okay-- you are right. I give in. You are more authentic than me. I accept that. I am sorry for ever doubting your judgement. This is not how I feel though. I doubt your judgement quite deeply and your family culture is one that I find unappealing and close-minded. The problem is not your beliefs, but how you wield them in such an insensitive, pompous, impersonal, and unreflective way. Repeatedly calling me repent or bow the knee or rejoin the fold or come to the table.  My answer has been clear and simple and your continued politicking-- your attitude, the way you talk to me, your openness to the things that I am passionate about. Our relationship is damaged and I just don’t have the wherewithal to try and repair it and </w:t>
-      </w:r>
-      <w:proofErr w:type="spellStart"/>
-      <w:r>
-        <w:t>your</w:t>
-      </w:r>
-      <w:proofErr w:type="spellEnd"/>
-      <w:r>
-        <w:t xml:space="preserve"> don’t either.</w:t>
+        <w:t>Learning to answer we love. A resigned state. Okay-- you are right. I give in. You are more authentic than me. I accept that. I am sorry for ever doubting your judgement. This is not how I feel though. I doubt your judgement quite deeply and your family culture is one that I find unappealing and close-minded. The problem is not your beliefs, but how you wield them in such an insensitive, pompous, impersonal, and unreflective way. Repeatedly calling me repent or bow the knee or rejoin the fold or come to the table.  My answer has been clear and simple and your continued politicking-- your attitude, the way you talk to me, your openness to the things that I am passionate about. Our relationship is damaged and I just don’t have the wherewithal to try and repair it and your don’t either.</w:t>
       </w:r>
     </w:p>
     <w:p/>
@@ -5419,15 +4304,7 @@
     </w:p>
     <w:p>
       <w:r>
-        <w:t xml:space="preserve">Not knowing where Burkina Faso was, then within 24 hours reading it in an article, hearing it referenced on a </w:t>
-      </w:r>
-      <w:proofErr w:type="spellStart"/>
-      <w:r>
-        <w:t>radior</w:t>
-      </w:r>
-      <w:proofErr w:type="spellEnd"/>
-      <w:r>
-        <w:t xml:space="preserve"> broadcast and then noticing on world map of my shower curtain.  </w:t>
+        <w:t xml:space="preserve">Not knowing where Burkina Faso was, then within 24 hours reading it in an article, hearing it referenced on a radior broadcast and then noticing on world map of my shower curtain.  </w:t>
       </w:r>
     </w:p>
     <w:p/>
@@ -5448,15 +4325,7 @@
     </w:p>
     <w:p>
       <w:r>
-        <w:t xml:space="preserve">It likely didn’t mean anything at all. But he noticed these numbers and took there salient immergence as some sort of sign that he was on the right track. He was heading in the right direction. The machinations of his mind were not in fact completely overwhelmed and overrun, but were instead working actively behind the scenes to draw connections, ground myself in the overwhelming and settling and establishing patterns all around. Even in chaos and randomness we can deduce order, patterns, coincidences, aesthetically uplifting signs of life and engagement and perceptional creativity. Intuitive, wanted, but in the moment unwilled. Somehow unconsciously achieving and maintain that delicate balance between being actively ready to take a look at something and being passive enough to be ready to receive and see it.  Working diligently to be surprised and inspired by the world around me, by my environment. Eschewing cynicism, eschewing waving my wounds about me socially. Carrying my colostomy bag of emotional detritus into the sanitized realm of the social. Learning the ABCs of emotional bowel movements. Understanding the need to Pathology Train—put things in there right place. Flush. Light a candle. Clean yourself up. Get </w:t>
-      </w:r>
-      <w:proofErr w:type="spellStart"/>
-      <w:r>
-        <w:t>our</w:t>
-      </w:r>
-      <w:proofErr w:type="spellEnd"/>
-      <w:r>
-        <w:t xml:space="preserve"> of your alienating habits of dropping your pants to share the shit smell of your unprocessed emotions as some sort of line to draw other’s to you.   </w:t>
+        <w:t xml:space="preserve">It likely didn’t mean anything at all. But he noticed these numbers and took there salient immergence as some sort of sign that he was on the right track. He was heading in the right direction. The machinations of his mind were not in fact completely overwhelmed and overrun, but were instead working actively behind the scenes to draw connections, ground myself in the overwhelming and settling and establishing patterns all around. Even in chaos and randomness we can deduce order, patterns, coincidences, aesthetically uplifting signs of life and engagement and perceptional creativity. Intuitive, wanted, but in the moment unwilled. Somehow unconsciously achieving and maintain that delicate balance between being actively ready to take a look at something and being passive enough to be ready to receive and see it.  Working diligently to be surprised and inspired by the world around me, by my environment. Eschewing cynicism, eschewing waving my wounds about me socially. Carrying my colostomy bag of emotional detritus into the sanitized realm of the social. Learning the ABCs of emotional bowel movements. Understanding the need to Pathology Train—put things in there right place. Flush. Light a candle. Clean yourself up. Get our of your alienating habits of dropping your pants to share the shit smell of your unprocessed emotions as some sort of line to draw other’s to you.   </w:t>
       </w:r>
     </w:p>
     <w:p/>
@@ -5740,15 +4609,7 @@
         <w:t>th</w:t>
       </w:r>
       <w:r>
-        <w:t xml:space="preserve"> grade. Cried a little bit.  Went home put on a pot roast in my crock pot. Ate a cannabis brownie and then rode a Divvy over to Andersonville to get my haircut. Afterwards I had a frothy Belgian draft across the street at the </w:t>
-      </w:r>
-      <w:proofErr w:type="spellStart"/>
-      <w:r>
-        <w:t>Hopleaf</w:t>
-      </w:r>
-      <w:proofErr w:type="spellEnd"/>
-      <w:r>
-        <w:t>. Then I biked home and took mushrooms and proceeded to spend the entire trip drifting room to room in my apartment straightening up, cleaning and settling, standing on chairs, the kitchen counter, taking in new perspectives of our lived in, but still not quite possessed space. HOME presented itself early on as the theme of the journey and at any given time that I lost my way, or suddenly started to feel anxious—</w:t>
+        <w:t xml:space="preserve"> grade. Cried a little bit.  Went home put on a pot roast in my crock pot. Ate a cannabis brownie and then rode a Divvy over to Andersonville to get my haircut. Afterwards I had a frothy Belgian draft across the street at the Hopleaf. Then I biked home and took mushrooms and proceeded to spend the entire trip drifting room to room in my apartment straightening up, cleaning and settling, standing on chairs, the kitchen counter, taking in new perspectives of our lived in, but still not quite possessed space. HOME presented itself early on as the theme of the journey and at any given time that I lost my way, or suddenly started to feel anxious—</w:t>
       </w:r>
       <w:r>
         <w:rPr>
@@ -5778,30 +4639,14 @@
     <w:p>
       <w:r>
         <w:tab/>
-        <w:t xml:space="preserve">As way led to way Susan and Micah, our good friends, ended up purchasing the building from their relative who owned it, resolving the </w:t>
-      </w:r>
-      <w:proofErr w:type="spellStart"/>
-      <w:r>
-        <w:t>spectre</w:t>
-      </w:r>
-      <w:proofErr w:type="spellEnd"/>
-      <w:r>
-        <w:t xml:space="preserve"> of having to move, affirming my deepened sense of being HOME. Now, the question turned to how to maintain it, and this entailed was figuring out the riddled answer of my vocational question. Fast forward to a year later…</w:t>
+        <w:t>As way led to way Susan and Micah, our good friends, ended up purchasing the building from their relative who owned it, resolving the spectre of having to move, affirming my deepened sense of being HOME. Now, the question turned to how to maintain it, and this entailed was figuring out the riddled answer of my vocational question. Fast forward to a year later…</w:t>
       </w:r>
     </w:p>
     <w:p>
       <w:r>
         <w:lastRenderedPageBreak/>
         <w:tab/>
-        <w:t xml:space="preserve">Susan and Micah have been incredible. Preternaturally, pre-emptively projecting understanding and support in very uncertain times. Going out of their way to be kind. </w:t>
-      </w:r>
-      <w:proofErr w:type="spellStart"/>
-      <w:r>
-        <w:t>Its</w:t>
-      </w:r>
-      <w:proofErr w:type="spellEnd"/>
-      <w:r>
-        <w:t xml:space="preserve"> very nice to be connected to kind people.  I’ve realized that way more important than where someone falls on the political spectrum is where they fall on the kindness spectrum.  I believe that kindness will shine through, even if their politics dictate that they punch their ticket with a specific lean.  </w:t>
+        <w:t xml:space="preserve">Susan and Micah have been incredible. Preternaturally, pre-emptively projecting understanding and support in very uncertain times. Going out of their way to be kind. Its very nice to be connected to kind people.  I’ve realized that way more important than where someone falls on the political spectrum is where they fall on the kindness spectrum.  I believe that kindness will shine through, even if their politics dictate that they punch their ticket with a specific lean.  </w:t>
       </w:r>
     </w:p>
     <w:p>
@@ -5920,13 +4765,8 @@
       </w:r>
     </w:p>
     <w:p>
-      <w:proofErr w:type="spellStart"/>
-      <w:r>
-        <w:t>Cephalophore</w:t>
-      </w:r>
-      <w:proofErr w:type="spellEnd"/>
-      <w:r>
-        <w:t xml:space="preserve"> -- head carrier:</w:t>
+      <w:r>
+        <w:t>Cephalophore -- head carrier:</w:t>
       </w:r>
     </w:p>
     <w:p>
@@ -5944,15 +4784,7 @@
     <w:p/>
     <w:p>
       <w:r>
-        <w:t xml:space="preserve">Reclusive </w:t>
-      </w:r>
-      <w:proofErr w:type="spellStart"/>
-      <w:r>
-        <w:t>monkes</w:t>
-      </w:r>
-      <w:proofErr w:type="spellEnd"/>
-      <w:r>
-        <w:t xml:space="preserve"> (Hui nan) are referred disparagingly as rocks, lumps of wood. </w:t>
+        <w:t xml:space="preserve">Reclusive monkes (Hui nan) are referred disparagingly as rocks, lumps of wood. </w:t>
       </w:r>
     </w:p>
     <w:p>
@@ -6245,15 +5077,7 @@
       </w:r>
       <w:r>
         <w:lastRenderedPageBreak/>
-        <w:t xml:space="preserve">environment. Eschewing cynicism, eschewing waving my wounds about me socially. Carrying my colostomy bag of emotional detritus into the sanitized realm of the social. Learning the ABCs of emotional bowel movements. Understanding the need to Pathology Train—put things in there right place. Flush. Light a candle. Clean yourself up. Get </w:t>
-      </w:r>
-      <w:proofErr w:type="spellStart"/>
-      <w:r>
-        <w:t>our</w:t>
-      </w:r>
-      <w:proofErr w:type="spellEnd"/>
-      <w:r>
-        <w:t xml:space="preserve"> of your alienating habits of dropping your pants to share the shit smell of your unprocessed emotions as some sort of line to draw other’s to you.   </w:t>
+        <w:t xml:space="preserve">environment. Eschewing cynicism, eschewing waving my wounds about me socially. Carrying my colostomy bag of emotional detritus into the sanitized realm of the social. Learning the ABCs of emotional bowel movements. Understanding the need to Pathology Train—put things in there right place. Flush. Light a candle. Clean yourself up. Get our of your alienating habits of dropping your pants to share the shit smell of your unprocessed emotions as some sort of line to draw other’s to you.   </w:t>
       </w:r>
     </w:p>
     <w:p/>
@@ -6340,15 +5164,7 @@
     </w:p>
     <w:p>
       <w:r>
-        <w:t xml:space="preserve">Street smart, </w:t>
-      </w:r>
-      <w:proofErr w:type="spellStart"/>
-      <w:r>
-        <w:t>precient</w:t>
-      </w:r>
-      <w:proofErr w:type="spellEnd"/>
-      <w:r>
-        <w:t xml:space="preserve">, keen, aware, experimental, attenuated, affixed, focused, involved, alive, afire. </w:t>
+        <w:t xml:space="preserve">Street smart, precient, keen, aware, experimental, attenuated, affixed, focused, involved, alive, afire. </w:t>
       </w:r>
     </w:p>
     <w:p/>
@@ -6473,15 +5289,7 @@
         </w:numPr>
       </w:pPr>
       <w:r>
-        <w:t xml:space="preserve">Strain Family:  </w:t>
-      </w:r>
-      <w:proofErr w:type="spellStart"/>
-      <w:r>
-        <w:t>Indican</w:t>
-      </w:r>
-      <w:proofErr w:type="spellEnd"/>
-      <w:r>
-        <w:t xml:space="preserve">, sativa, hybrid </w:t>
+        <w:t xml:space="preserve">Strain Family:  Indican, sativa, hybrid </w:t>
       </w:r>
     </w:p>
     <w:p>
@@ -6517,15 +5325,7 @@
         </w:numPr>
       </w:pPr>
       <w:r>
-        <w:t xml:space="preserve">The effect you felt: Euphoria, anxiety, energized, focused, uplifted, focused, relaxed, sleepy, </w:t>
-      </w:r>
-      <w:proofErr w:type="spellStart"/>
-      <w:r>
-        <w:t>rel;ief</w:t>
-      </w:r>
-      <w:proofErr w:type="spellEnd"/>
-      <w:r>
-        <w:t>, discomfort, paranoid, other…</w:t>
+        <w:t>The effect you felt: Euphoria, anxiety, energized, focused, uplifted, focused, relaxed, sleepy, rel;ief, discomfort, paranoid, other…</w:t>
       </w:r>
     </w:p>
     <w:p>
@@ -6602,31 +5402,7 @@
         </w:numPr>
       </w:pPr>
       <w:r>
-        <w:t xml:space="preserve">Ash from chillum in dry planter started a smoldering fire that burned low </w:t>
-      </w:r>
-      <w:proofErr w:type="spellStart"/>
-      <w:r>
-        <w:t>fro</w:t>
-      </w:r>
-      <w:proofErr w:type="spellEnd"/>
-      <w:r>
-        <w:t xml:space="preserve"> a few hours and burnt a couple of holes through the plastic planter in the wooden cedar flower box on the back porch.  While I walked Helena to the school and hung out and went to </w:t>
-      </w:r>
-      <w:proofErr w:type="spellStart"/>
-      <w:r>
-        <w:t>Badackis</w:t>
-      </w:r>
-      <w:proofErr w:type="spellEnd"/>
-      <w:r>
-        <w:t xml:space="preserve"> and ate a veggie dog and then stopped at the French Bakery. And I am not doing a good job reading directions to things. Very passive and just going with the flow of things. Kind of removed. Distant. Slow. I’;</w:t>
-      </w:r>
-      <w:proofErr w:type="spellStart"/>
-      <w:r>
-        <w:t>ve</w:t>
-      </w:r>
-      <w:proofErr w:type="spellEnd"/>
-      <w:r>
-        <w:t xml:space="preserve"> wanted to get distance. I have wanted to slow my reactions. I have wanted to get some kind of buffer in between stimulus and my kneejerk rage.  </w:t>
+        <w:t xml:space="preserve">Ash from chillum in dry planter started a smoldering fire that burned low fro a few hours and burnt a couple of holes through the plastic planter in the wooden cedar flower box on the back porch.  While I walked Helena to the school and hung out and went to Badackis and ate a veggie dog and then stopped at the French Bakery. And I am not doing a good job reading directions to things. Very passive and just going with the flow of things. Kind of removed. Distant. Slow. I’;ve wanted to get distance. I have wanted to slow my reactions. I have wanted to get some kind of buffer in between stimulus and my kneejerk rage.  </w:t>
       </w:r>
     </w:p>
     <w:p>
@@ -6645,15 +5421,7 @@
         <w:t>st</w:t>
       </w:r>
       <w:r>
-        <w:t xml:space="preserve"> and the Ides more or less did a THC, </w:t>
-      </w:r>
-      <w:proofErr w:type="spellStart"/>
-      <w:r>
-        <w:t>Caffiene</w:t>
-      </w:r>
-      <w:proofErr w:type="spellEnd"/>
-      <w:r>
-        <w:t xml:space="preserve">, and Alcohol fast.  I really liked the results.  And found it interesting how caving on one brought on openness to the other two. I would like to get back to a stimulant/depressant free path.  I do believe that going for stretches without the influence of these substances is very healthful and is becoming more of a conviction that working in their absence is an important aspect of my maturity, development, and the process of becoming and being that I have been engaged in my entire life… that was accelerated a year ago when the shop closed, and then at the end of May when the shop was attacked, and then in July when I was given a hard layoff, and then in August when I decided not to pursue the Harry Winston opportunity, and then in September when after an intense July and August my need for writing and bringing my writing along with me exploded and the infinite notebook which had withered and all but disappeared redefined itself (it had been redefining itself all spring as it became the backbone of my web development curriculum).  The single flow.  The I/O stream.  The single I/O stream where I can learn and learn and compare and articulate and engage and find that sweet spot upon the spectrum of hope and ambition and complacency and uncertainty and second guesses and despair.  </w:t>
+        <w:t xml:space="preserve"> and the Ides more or less did a THC, Caffiene, and Alcohol fast.  I really liked the results.  And found it interesting how caving on one brought on openness to the other two. I would like to get back to a stimulant/depressant free path.  I do believe that going for stretches without the influence of these substances is very healthful and is becoming more of a conviction that working in their absence is an important aspect of my maturity, development, and the process of becoming and being that I have been engaged in my entire life… that was accelerated a year ago when the shop closed, and then at the end of May when the shop was attacked, and then in July when I was given a hard layoff, and then in August when I decided not to pursue the Harry Winston opportunity, and then in September when after an intense July and August my need for writing and bringing my writing along with me exploded and the infinite notebook which had withered and all but disappeared redefined itself (it had been redefining itself all spring as it became the backbone of my web development curriculum).  The single flow.  The I/O stream.  The single I/O stream where I can learn and learn and compare and articulate and engage and find that sweet spot upon the spectrum of hope and ambition and complacency and uncertainty and second guesses and despair.  </w:t>
       </w:r>
     </w:p>
     <w:p>
@@ -6683,23 +5451,7 @@
     </w:p>
     <w:p>
       <w:r>
-        <w:t xml:space="preserve">Spending too much money on weed. The cost is prohibitive.  You are also continually making over-drafts of </w:t>
-      </w:r>
-      <w:proofErr w:type="spellStart"/>
-      <w:r>
-        <w:t>betsy’s</w:t>
-      </w:r>
-      <w:proofErr w:type="spellEnd"/>
-      <w:r>
-        <w:t xml:space="preserve"> trust. This is not a healthy dynamic to be in—feeling like you need weed to work, feeling like you need to hide your weed consumption from </w:t>
-      </w:r>
-      <w:proofErr w:type="spellStart"/>
-      <w:r>
-        <w:t>betsy</w:t>
-      </w:r>
-      <w:proofErr w:type="spellEnd"/>
-      <w:r>
-        <w:t>…</w:t>
+        <w:t>Spending too much money on weed. The cost is prohibitive.  You are also continually making over-drafts of betsy’s trust. This is not a healthy dynamic to be in—feeling like you need weed to work, feeling like you need to hide your weed consumption from betsy…</w:t>
       </w:r>
     </w:p>
     <w:p>
@@ -6834,13 +5586,8 @@
     </w:p>
     <w:p>
       <w:bookmarkStart w:id="15" w:name="ONE"/>
-      <w:proofErr w:type="spellStart"/>
-      <w:r>
-        <w:t>OneAndMany</w:t>
-      </w:r>
-      <w:proofErr w:type="spellEnd"/>
-      <w:r>
-        <w:t xml:space="preserve"> </w:t>
+      <w:r>
+        <w:t xml:space="preserve">OneAndMany </w:t>
       </w:r>
     </w:p>
     <w:bookmarkEnd w:id="15"/>
@@ -6852,11 +5599,9 @@
       </w:pPr>
     </w:p>
     <w:p>
-      <w:proofErr w:type="spellStart"/>
       <w:r>
         <w:t>Parmenedies</w:t>
       </w:r>
-      <w:proofErr w:type="spellEnd"/>
     </w:p>
     <w:p/>
     <w:p>
@@ -6966,9 +5711,24 @@
           <w:szCs w:val="20"/>
           <w:shd w:val="clear" w:color="auto" w:fill="FEFEFE"/>
         </w:rPr>
-        <w:t xml:space="preserve">Conscientious people tend to have high levels of self-discipline and are organized and goal-directed, </w:t>
-      </w:r>
-      <w:proofErr w:type="spellStart"/>
+        <w:t>Conscientious people tend to have high levels of self-discipline and are organized and goal-directed, Yoneda said, while extroverts are enthusiastic about life and often assertive and outgoing.</w:t>
+      </w:r>
+    </w:p>
+    <w:p>
+      <w:pPr>
+        <w:rPr>
+          <w:sz w:val="20"/>
+          <w:szCs w:val="20"/>
+        </w:rPr>
+      </w:pPr>
+    </w:p>
+    <w:p>
+      <w:pPr>
+        <w:rPr>
+          <w:sz w:val="20"/>
+          <w:szCs w:val="20"/>
+        </w:rPr>
+      </w:pPr>
       <w:r>
         <w:rPr>
           <w:rFonts w:ascii="Helvetica" w:hAnsi="Helvetica" w:cs="Helvetica"/>
@@ -6977,9 +5737,24 @@
           <w:szCs w:val="20"/>
           <w:shd w:val="clear" w:color="auto" w:fill="FEFEFE"/>
         </w:rPr>
-        <w:t>Yoneda</w:t>
-      </w:r>
-      <w:proofErr w:type="spellEnd"/>
+        <w:t>People with a high score on conscientiousness or a low score in neuroticism were significantly less likely to develop mild cognitive</w:t>
+      </w:r>
+    </w:p>
+    <w:p>
+      <w:pPr>
+        <w:rPr>
+          <w:sz w:val="20"/>
+          <w:szCs w:val="20"/>
+        </w:rPr>
+      </w:pPr>
+    </w:p>
+    <w:p>
+      <w:pPr>
+        <w:rPr>
+          <w:sz w:val="20"/>
+          <w:szCs w:val="20"/>
+        </w:rPr>
+      </w:pPr>
       <w:r>
         <w:rPr>
           <w:rFonts w:ascii="Helvetica" w:hAnsi="Helvetica" w:cs="Helvetica"/>
@@ -6988,58 +5763,6 @@
           <w:szCs w:val="20"/>
           <w:shd w:val="clear" w:color="auto" w:fill="FEFEFE"/>
         </w:rPr>
-        <w:t xml:space="preserve"> said, while extroverts are enthusiastic about life and often assertive and outgoing.</w:t>
-      </w:r>
-    </w:p>
-    <w:p>
-      <w:pPr>
-        <w:rPr>
-          <w:sz w:val="20"/>
-          <w:szCs w:val="20"/>
-        </w:rPr>
-      </w:pPr>
-    </w:p>
-    <w:p>
-      <w:pPr>
-        <w:rPr>
-          <w:sz w:val="20"/>
-          <w:szCs w:val="20"/>
-        </w:rPr>
-      </w:pPr>
-      <w:r>
-        <w:rPr>
-          <w:rFonts w:ascii="Helvetica" w:hAnsi="Helvetica" w:cs="Helvetica"/>
-          <w:color w:val="262626"/>
-          <w:sz w:val="20"/>
-          <w:szCs w:val="20"/>
-          <w:shd w:val="clear" w:color="auto" w:fill="FEFEFE"/>
-        </w:rPr>
-        <w:t>People with a high score on conscientiousness or a low score in neuroticism were significantly less likely to develop mild cognitive</w:t>
-      </w:r>
-    </w:p>
-    <w:p>
-      <w:pPr>
-        <w:rPr>
-          <w:sz w:val="20"/>
-          <w:szCs w:val="20"/>
-        </w:rPr>
-      </w:pPr>
-    </w:p>
-    <w:p>
-      <w:pPr>
-        <w:rPr>
-          <w:sz w:val="20"/>
-          <w:szCs w:val="20"/>
-        </w:rPr>
-      </w:pPr>
-      <w:r>
-        <w:rPr>
-          <w:rFonts w:ascii="Helvetica" w:hAnsi="Helvetica" w:cs="Helvetica"/>
-          <w:color w:val="262626"/>
-          <w:sz w:val="20"/>
-          <w:szCs w:val="20"/>
-          <w:shd w:val="clear" w:color="auto" w:fill="FEFEFE"/>
-        </w:rPr>
         <w:t>Earlier research has shown that people who are more open to experiences, more conscientious and less neurotic perform better cognitively on tests and experience less cognitive decline over time.</w:t>
       </w:r>
     </w:p>
@@ -7328,15 +6051,7 @@
         </w:numPr>
       </w:pPr>
       <w:r>
-        <w:t xml:space="preserve">The guy obsessively riding his trainer all day at home while he does everything to the </w:t>
-      </w:r>
-      <w:proofErr w:type="spellStart"/>
-      <w:r>
-        <w:t>extrme</w:t>
-      </w:r>
-      <w:proofErr w:type="spellEnd"/>
-      <w:r>
-        <w:t xml:space="preserve"> detriment of his body.</w:t>
+        <w:t>The guy obsessively riding his trainer all day at home while he does everything to the extrme detriment of his body.</w:t>
       </w:r>
     </w:p>
     <w:p>
@@ -7358,21 +6073,8 @@
     </w:p>
     <w:p/>
     <w:p>
-      <w:proofErr w:type="spellStart"/>
-      <w:r>
-        <w:t>Meglomania</w:t>
-      </w:r>
-      <w:proofErr w:type="spellEnd"/>
-      <w:r>
-        <w:t xml:space="preserve">. </w:t>
-      </w:r>
-      <w:proofErr w:type="spellStart"/>
-      <w:r>
-        <w:t>Meglomaniac’s</w:t>
-      </w:r>
-      <w:proofErr w:type="spellEnd"/>
-      <w:r>
-        <w:t xml:space="preserve"> exaggerate their virtues and never see their faults. </w:t>
+      <w:r>
+        <w:t xml:space="preserve">Meglomania. Meglomaniac’s exaggerate their virtues and never see their faults. </w:t>
       </w:r>
     </w:p>
     <w:p>
@@ -7382,43 +6084,7 @@
           <w:color w:val="202124"/>
           <w:shd w:val="clear" w:color="auto" w:fill="FFFFFF"/>
         </w:rPr>
-        <w:t xml:space="preserve">Narcissism is an exaggerated sense of self love while megalomania is an exaggerated sense of </w:t>
-      </w:r>
-      <w:proofErr w:type="spellStart"/>
-      <w:r>
-        <w:rPr>
-          <w:rFonts w:ascii="Roboto" w:hAnsi="Roboto"/>
-          <w:color w:val="202124"/>
-          <w:shd w:val="clear" w:color="auto" w:fill="FFFFFF"/>
-        </w:rPr>
-        <w:t>self worth</w:t>
-      </w:r>
-      <w:proofErr w:type="spellEnd"/>
-      <w:r>
-        <w:rPr>
-          <w:rFonts w:ascii="Roboto" w:hAnsi="Roboto"/>
-          <w:color w:val="202124"/>
-          <w:shd w:val="clear" w:color="auto" w:fill="FFFFFF"/>
-        </w:rPr>
-        <w:t xml:space="preserve"> based on fantasies of power, attractiveness and other physical or psychological attributes and, </w:t>
-      </w:r>
-      <w:proofErr w:type="spellStart"/>
-      <w:r>
-        <w:rPr>
-          <w:rFonts w:ascii="Roboto" w:hAnsi="Roboto"/>
-          <w:color w:val="202124"/>
-          <w:shd w:val="clear" w:color="auto" w:fill="FFFFFF"/>
-        </w:rPr>
-        <w:t>therfore</w:t>
-      </w:r>
-      <w:proofErr w:type="spellEnd"/>
-      <w:r>
-        <w:rPr>
-          <w:rFonts w:ascii="Roboto" w:hAnsi="Roboto"/>
-          <w:color w:val="202124"/>
-          <w:shd w:val="clear" w:color="auto" w:fill="FFFFFF"/>
-        </w:rPr>
-        <w:t>, </w:t>
+        <w:t>Narcissism is an exaggerated sense of self love while megalomania is an exaggerated sense of self worth based on fantasies of power, attractiveness and other physical or psychological attributes and, therfore, </w:t>
       </w:r>
       <w:r>
         <w:rPr>
@@ -7441,13 +6107,8 @@
     </w:p>
     <w:p/>
     <w:p>
-      <w:proofErr w:type="spellStart"/>
-      <w:r>
-        <w:t>Endocrepis</w:t>
-      </w:r>
-      <w:proofErr w:type="spellEnd"/>
-      <w:r>
-        <w:t xml:space="preserve"> – poop in underwear, finger up bottom. Sexually molested?</w:t>
+      <w:r>
+        <w:t>Endocrepis – poop in underwear, finger up bottom. Sexually molested?</w:t>
       </w:r>
     </w:p>
     <w:p>
@@ -7462,15 +6123,7 @@
     </w:p>
     <w:p>
       <w:r>
-        <w:t xml:space="preserve">Are we to be defined by “irrational” responses caused by unprocessed memories or unstable mental </w:t>
-      </w:r>
-      <w:proofErr w:type="spellStart"/>
-      <w:r>
-        <w:t>healths</w:t>
-      </w:r>
-      <w:proofErr w:type="spellEnd"/>
-      <w:r>
-        <w:t xml:space="preserve">. </w:t>
+        <w:t xml:space="preserve">Are we to be defined by “irrational” responses caused by unprocessed memories or unstable mental healths. </w:t>
       </w:r>
     </w:p>
     <w:p>
@@ -7913,67 +6566,31 @@
           <w:color w:val="000000"/>
           <w:shd w:val="clear" w:color="auto" w:fill="FFFFFF"/>
         </w:rPr>
-        <w:t xml:space="preserve">All movements should flow outwards from the fighter’s </w:t>
-      </w:r>
-      <w:proofErr w:type="spellStart"/>
+        <w:t>All movements should flow outwards from the fighter’s centre to the hands and feet. The hips and shoulders drive the knees and elbows, which in turn, drive the hands and feet.</w:t>
+      </w:r>
+    </w:p>
+    <w:p>
+      <w:pPr>
+        <w:pStyle w:val="ListParagraph"/>
+        <w:numPr>
+          <w:ilvl w:val="0"/>
+          <w:numId w:val="11"/>
+        </w:numPr>
+      </w:pPr>
       <w:r>
         <w:rPr>
           <w:rFonts w:ascii="Georgia" w:hAnsi="Georgia"/>
           <w:color w:val="000000"/>
           <w:shd w:val="clear" w:color="auto" w:fill="FFFFFF"/>
         </w:rPr>
-        <w:t>centre</w:t>
-      </w:r>
-      <w:proofErr w:type="spellEnd"/>
+        <w:t>Lower Dantian -- between the navel and the tops of the legs</w:t>
+      </w:r>
       <w:r>
         <w:rPr>
           <w:rFonts w:ascii="Georgia" w:hAnsi="Georgia"/>
           <w:color w:val="000000"/>
           <w:shd w:val="clear" w:color="auto" w:fill="FFFFFF"/>
         </w:rPr>
-        <w:t xml:space="preserve"> to the hands and feet. The hips and shoulders drive the knees and elbows, which in turn, drive the hands and feet.</w:t>
-      </w:r>
-    </w:p>
-    <w:p>
-      <w:pPr>
-        <w:pStyle w:val="ListParagraph"/>
-        <w:numPr>
-          <w:ilvl w:val="0"/>
-          <w:numId w:val="11"/>
-        </w:numPr>
-      </w:pPr>
-      <w:r>
-        <w:rPr>
-          <w:rFonts w:ascii="Georgia" w:hAnsi="Georgia"/>
-          <w:color w:val="000000"/>
-          <w:shd w:val="clear" w:color="auto" w:fill="FFFFFF"/>
-        </w:rPr>
-        <w:t xml:space="preserve">Lower </w:t>
-      </w:r>
-      <w:proofErr w:type="spellStart"/>
-      <w:r>
-        <w:rPr>
-          <w:rFonts w:ascii="Georgia" w:hAnsi="Georgia"/>
-          <w:color w:val="000000"/>
-          <w:shd w:val="clear" w:color="auto" w:fill="FFFFFF"/>
-        </w:rPr>
-        <w:t>Dantian</w:t>
-      </w:r>
-      <w:proofErr w:type="spellEnd"/>
-      <w:r>
-        <w:rPr>
-          <w:rFonts w:ascii="Georgia" w:hAnsi="Georgia"/>
-          <w:color w:val="000000"/>
-          <w:shd w:val="clear" w:color="auto" w:fill="FFFFFF"/>
-        </w:rPr>
-        <w:t xml:space="preserve"> -- between the navel and the tops of the legs</w:t>
-      </w:r>
-      <w:r>
-        <w:rPr>
-          <w:rFonts w:ascii="Georgia" w:hAnsi="Georgia"/>
-          <w:color w:val="000000"/>
-          <w:shd w:val="clear" w:color="auto" w:fill="FFFFFF"/>
-        </w:rPr>
         <w:t>-- motion comes from center and below in root.</w:t>
       </w:r>
     </w:p>
@@ -7988,13 +6605,8 @@
       </w:r>
     </w:p>
     <w:p>
-      <w:proofErr w:type="spellStart"/>
-      <w:r>
-        <w:t>Shihengyin</w:t>
-      </w:r>
-      <w:proofErr w:type="spellEnd"/>
-      <w:r>
-        <w:t xml:space="preserve"> -- </w:t>
+      <w:r>
+        <w:t xml:space="preserve">Shihengyin -- </w:t>
       </w:r>
       <w:hyperlink r:id="rId5" w:history="1">
         <w:r>
@@ -8066,7 +6678,6 @@
       <w:r>
         <w:t xml:space="preserve">-- </w:t>
       </w:r>
-      <w:proofErr w:type="spellStart"/>
       <w:r>
         <w:rPr>
           <w:rFonts w:eastAsia="Yu Mincho"/>
@@ -8081,7 +6692,6 @@
         </w:rPr>
         <w:t>ú</w:t>
       </w:r>
-      <w:proofErr w:type="spellEnd"/>
       <w:r>
         <w:rPr>
           <w:rFonts w:eastAsia="Yu Mincho"/>
@@ -8127,7 +6737,6 @@
       <w:r>
         <w:t xml:space="preserve">-- </w:t>
       </w:r>
-      <w:proofErr w:type="spellStart"/>
       <w:r>
         <w:rPr>
           <w:rFonts w:eastAsia="Yu Mincho" w:hint="eastAsia"/>
@@ -8135,7 +6744,6 @@
         </w:rPr>
         <w:t>huó</w:t>
       </w:r>
-      <w:proofErr w:type="spellEnd"/>
       <w:r>
         <w:rPr>
           <w:rFonts w:eastAsia="Yu Mincho"/>
@@ -8195,23 +6803,7 @@
           <w:lang w:eastAsia="ja-JP"/>
         </w:rPr>
         <w:tab/>
-        <w:t xml:space="preserve">Everything is energy -- </w:t>
-      </w:r>
-      <w:proofErr w:type="spellStart"/>
-      <w:r>
-        <w:rPr>
-          <w:rFonts w:eastAsia="Yu Mincho"/>
-          <w:lang w:eastAsia="ja-JP"/>
-        </w:rPr>
-        <w:t>energy</w:t>
-      </w:r>
-      <w:proofErr w:type="spellEnd"/>
-      <w:r>
-        <w:rPr>
-          <w:rFonts w:eastAsia="Yu Mincho"/>
-          <w:lang w:eastAsia="ja-JP"/>
-        </w:rPr>
-        <w:t xml:space="preserve"> attached to information. </w:t>
+        <w:t xml:space="preserve">Everything is energy -- energy attached to information. </w:t>
       </w:r>
     </w:p>
     <w:p>
@@ -8451,9 +7043,8 @@
           <w:szCs w:val="27"/>
         </w:rPr>
         <w:br/>
-        <w:t xml:space="preserve">Xuan Pin </w:t>
-      </w:r>
-      <w:proofErr w:type="spellStart"/>
+        <w:t>Xuan Pin Zhi Men,</w:t>
+      </w:r>
       <w:r>
         <w:rPr>
           <w:b/>
@@ -8462,9 +7053,8 @@
           <w:sz w:val="27"/>
           <w:szCs w:val="27"/>
         </w:rPr>
-        <w:t>Zhi</w:t>
-      </w:r>
-      <w:proofErr w:type="spellEnd"/>
+        <w:br/>
+      </w:r>
       <w:r>
         <w:rPr>
           <w:b/>
@@ -8473,7 +7063,7 @@
           <w:sz w:val="27"/>
           <w:szCs w:val="27"/>
         </w:rPr>
-        <w:t xml:space="preserve"> Men,</w:t>
+        <w:t>Shi Wei Tian Di Gen.</w:t>
       </w:r>
       <w:r>
         <w:rPr>
@@ -8484,6 +7074,7 @@
           <w:szCs w:val="27"/>
         </w:rPr>
         <w:br/>
+        <w:t>Mian Mian Ruo Cun,</w:t>
       </w:r>
       <w:r>
         <w:rPr>
@@ -8493,117 +7084,8 @@
           <w:sz w:val="27"/>
           <w:szCs w:val="27"/>
         </w:rPr>
-        <w:t>Shi Wei Tian Di Gen.</w:t>
-      </w:r>
-      <w:r>
-        <w:rPr>
-          <w:b/>
-          <w:bCs/>
-          <w:color w:val="000000"/>
-          <w:sz w:val="27"/>
-          <w:szCs w:val="27"/>
-        </w:rPr>
         <w:br/>
-        <w:t xml:space="preserve">Mian </w:t>
-      </w:r>
-      <w:proofErr w:type="spellStart"/>
-      <w:r>
-        <w:rPr>
-          <w:b/>
-          <w:bCs/>
-          <w:color w:val="000000"/>
-          <w:sz w:val="27"/>
-          <w:szCs w:val="27"/>
-        </w:rPr>
-        <w:t>Mian</w:t>
-      </w:r>
-      <w:proofErr w:type="spellEnd"/>
-      <w:r>
-        <w:rPr>
-          <w:b/>
-          <w:bCs/>
-          <w:color w:val="000000"/>
-          <w:sz w:val="27"/>
-          <w:szCs w:val="27"/>
-        </w:rPr>
-        <w:t xml:space="preserve"> </w:t>
-      </w:r>
-      <w:proofErr w:type="spellStart"/>
-      <w:r>
-        <w:rPr>
-          <w:b/>
-          <w:bCs/>
-          <w:color w:val="000000"/>
-          <w:sz w:val="27"/>
-          <w:szCs w:val="27"/>
-        </w:rPr>
-        <w:t>Ruo</w:t>
-      </w:r>
-      <w:proofErr w:type="spellEnd"/>
-      <w:r>
-        <w:rPr>
-          <w:b/>
-          <w:bCs/>
-          <w:color w:val="000000"/>
-          <w:sz w:val="27"/>
-          <w:szCs w:val="27"/>
-        </w:rPr>
-        <w:t xml:space="preserve"> </w:t>
-      </w:r>
-      <w:proofErr w:type="spellStart"/>
-      <w:r>
-        <w:rPr>
-          <w:b/>
-          <w:bCs/>
-          <w:color w:val="000000"/>
-          <w:sz w:val="27"/>
-          <w:szCs w:val="27"/>
-        </w:rPr>
-        <w:t>Cun</w:t>
-      </w:r>
-      <w:proofErr w:type="spellEnd"/>
-      <w:r>
-        <w:rPr>
-          <w:b/>
-          <w:bCs/>
-          <w:color w:val="000000"/>
-          <w:sz w:val="27"/>
-          <w:szCs w:val="27"/>
-        </w:rPr>
-        <w:t>,</w:t>
-      </w:r>
-      <w:r>
-        <w:rPr>
-          <w:b/>
-          <w:bCs/>
-          <w:color w:val="000000"/>
-          <w:sz w:val="27"/>
-          <w:szCs w:val="27"/>
-        </w:rPr>
-        <w:br/>
-        <w:t xml:space="preserve">Yong </w:t>
-      </w:r>
-      <w:proofErr w:type="spellStart"/>
-      <w:r>
-        <w:rPr>
-          <w:b/>
-          <w:bCs/>
-          <w:color w:val="000000"/>
-          <w:sz w:val="27"/>
-          <w:szCs w:val="27"/>
-        </w:rPr>
-        <w:t>Zhi</w:t>
-      </w:r>
-      <w:proofErr w:type="spellEnd"/>
-      <w:r>
-        <w:rPr>
-          <w:b/>
-          <w:bCs/>
-          <w:color w:val="000000"/>
-          <w:sz w:val="27"/>
-          <w:szCs w:val="27"/>
-        </w:rPr>
-        <w:t xml:space="preserve"> Bu Qin.</w:t>
+        <w:t>Yong Zhi Bu Qin.</w:t>
       </w:r>
     </w:p>
     <w:p>
@@ -8852,23 +7334,7 @@
           <w:rFonts w:eastAsia="Yu Mincho"/>
           <w:lang w:eastAsia="ja-JP"/>
         </w:rPr>
-        <w:t xml:space="preserve">Dr. </w:t>
-      </w:r>
-      <w:proofErr w:type="spellStart"/>
-      <w:r>
-        <w:rPr>
-          <w:rFonts w:eastAsia="Yu Mincho"/>
-          <w:lang w:eastAsia="ja-JP"/>
-        </w:rPr>
-        <w:t>Minkus</w:t>
-      </w:r>
-      <w:proofErr w:type="spellEnd"/>
-      <w:r>
-        <w:rPr>
-          <w:rFonts w:eastAsia="Yu Mincho"/>
-          <w:lang w:eastAsia="ja-JP"/>
-        </w:rPr>
-        <w:t xml:space="preserve"> practicing medicine right up to the end of his life as he battles cancer, physically deteriorating in front of his patience. His sense of duty and dedication driving him on. Fred Rodgers with a handwritten note in his wallet stating that “Life is for service”</w:t>
+        <w:t>Dr. Minkus practicing medicine right up to the end of his life as he battles cancer, physically deteriorating in front of his patience. His sense of duty and dedication driving him on. Fred Rodgers with a handwritten note in his wallet stating that “Life is for service”</w:t>
       </w:r>
     </w:p>
     <w:p>
@@ -9286,29 +7752,7 @@
           <w:sz w:val="32"/>
           <w:szCs w:val="32"/>
         </w:rPr>
-        <w:t xml:space="preserve">The house, the car, the career, the marriage (the ring), the children, </w:t>
-      </w:r>
-      <w:proofErr w:type="spellStart"/>
-      <w:r>
-        <w:rPr>
-          <w:rFonts w:ascii="Source Sans Pro" w:eastAsia="Times New Roman" w:hAnsi="Source Sans Pro" w:cs="Times New Roman"/>
-          <w:color w:val="444444"/>
-          <w:spacing w:val="-4"/>
-          <w:sz w:val="32"/>
-          <w:szCs w:val="32"/>
-        </w:rPr>
-        <w:t>etc</w:t>
-      </w:r>
-      <w:proofErr w:type="spellEnd"/>
-      <w:r>
-        <w:rPr>
-          <w:rFonts w:ascii="Source Sans Pro" w:eastAsia="Times New Roman" w:hAnsi="Source Sans Pro" w:cs="Times New Roman"/>
-          <w:color w:val="444444"/>
-          <w:spacing w:val="-4"/>
-          <w:sz w:val="32"/>
-          <w:szCs w:val="32"/>
-        </w:rPr>
-        <w:t xml:space="preserve">, etc. </w:t>
+        <w:t xml:space="preserve">The house, the car, the career, the marriage (the ring), the children, etc, etc. </w:t>
       </w:r>
     </w:p>
     <w:p>
@@ -9456,10 +7900,12 @@
           <w:sz w:val="32"/>
           <w:szCs w:val="32"/>
         </w:rPr>
-        <w:t xml:space="preserve">-- this can grind you down though and leave one jaded and faded.  Everything becomes an aesthetic choice (mushroom realization, the relativism of our culture -- </w:t>
-      </w:r>
-      <w:proofErr w:type="spellStart"/>
-      <w:r>
+        <w:t>-- this can grind you down though and leave one jaded and faded.  Everything becomes an aesthetic choice (mushroom realization, the relativism of our culture -- its all just an aesthetic choice, things added on-- our cyborg selves, in addition to maintaining our bodies we must keep up our vehicle- extends our range in space and time (but with a demand</w:t>
+      </w:r>
+    </w:p>
+    <w:p>
+      <w:pPr>
+        <w:spacing w:before="100" w:beforeAutospacing="1" w:after="100" w:afterAutospacing="1" w:line="240" w:lineRule="auto"/>
         <w:rPr>
           <w:rFonts w:ascii="Source Sans Pro" w:eastAsia="Times New Roman" w:hAnsi="Source Sans Pro" w:cs="Times New Roman"/>
           <w:color w:val="444444"/>
@@ -9467,9 +7913,7 @@
           <w:sz w:val="32"/>
           <w:szCs w:val="32"/>
         </w:rPr>
-        <w:t>its</w:t>
-      </w:r>
-      <w:proofErr w:type="spellEnd"/>
+      </w:pPr>
       <w:r>
         <w:rPr>
           <w:rFonts w:ascii="Source Sans Pro" w:eastAsia="Times New Roman" w:hAnsi="Source Sans Pro" w:cs="Times New Roman"/>
@@ -9478,11 +7922,16 @@
           <w:sz w:val="32"/>
           <w:szCs w:val="32"/>
         </w:rPr>
-        <w:t xml:space="preserve"> all just an aesthetic choice, things added on-- our cyborg selves, in addition to maintaining our bodies we must keep up our vehicle- extends our range in space and time (but with a demand</w:t>
-      </w:r>
-    </w:p>
-    <w:p>
-      <w:pPr>
+        <w:t xml:space="preserve">James T. Adams “The Epic of America” </w:t>
+      </w:r>
+    </w:p>
+    <w:p>
+      <w:pPr>
+        <w:pStyle w:val="ListParagraph"/>
+        <w:numPr>
+          <w:ilvl w:val="0"/>
+          <w:numId w:val="10"/>
+        </w:numPr>
         <w:spacing w:before="100" w:beforeAutospacing="1" w:after="100" w:afterAutospacing="1" w:line="240" w:lineRule="auto"/>
         <w:rPr>
           <w:rFonts w:ascii="Source Sans Pro" w:eastAsia="Times New Roman" w:hAnsi="Source Sans Pro" w:cs="Times New Roman"/>
@@ -9500,16 +7949,11 @@
           <w:sz w:val="32"/>
           <w:szCs w:val="32"/>
         </w:rPr>
-        <w:t xml:space="preserve">James T. Adams “The Epic of America” </w:t>
-      </w:r>
-    </w:p>
-    <w:p>
-      <w:pPr>
-        <w:pStyle w:val="ListParagraph"/>
-        <w:numPr>
-          <w:ilvl w:val="0"/>
-          <w:numId w:val="10"/>
-        </w:numPr>
+        <w:t xml:space="preserve">Collectivity, trust  </w:t>
+      </w:r>
+    </w:p>
+    <w:p>
+      <w:pPr>
         <w:spacing w:before="100" w:beforeAutospacing="1" w:after="100" w:afterAutospacing="1" w:line="240" w:lineRule="auto"/>
         <w:rPr>
           <w:rFonts w:ascii="Source Sans Pro" w:eastAsia="Times New Roman" w:hAnsi="Source Sans Pro" w:cs="Times New Roman"/>
@@ -9527,7 +7971,7 @@
           <w:sz w:val="32"/>
           <w:szCs w:val="32"/>
         </w:rPr>
-        <w:t xml:space="preserve">Collectivity, trust  </w:t>
+        <w:t xml:space="preserve">Mark Jackson “Happiness in a Hurry” </w:t>
       </w:r>
     </w:p>
     <w:p>
@@ -9549,7 +7993,8 @@
           <w:sz w:val="32"/>
           <w:szCs w:val="32"/>
         </w:rPr>
-        <w:t xml:space="preserve">Mark Jackson “Happiness in a Hurry” </w:t>
+        <w:tab/>
+        <w:t xml:space="preserve">Consumption == personal fulfillment </w:t>
       </w:r>
     </w:p>
     <w:p>
@@ -9572,7 +8017,7 @@
           <w:szCs w:val="32"/>
         </w:rPr>
         <w:tab/>
-        <w:t xml:space="preserve">Consumption == personal fulfillment </w:t>
+        <w:t xml:space="preserve">I just have to save myself. Follow my set of narcissistic goals, selfish pursuit of pleasure. </w:t>
       </w:r>
     </w:p>
     <w:p>
@@ -9595,7 +8040,7 @@
           <w:szCs w:val="32"/>
         </w:rPr>
         <w:tab/>
-        <w:t xml:space="preserve">I just have to save myself. Follow my set of narcissistic goals, selfish pursuit of pleasure. </w:t>
+        <w:t xml:space="preserve">We are all subject to a particular set of socio-economic political contingencies. </w:t>
       </w:r>
     </w:p>
     <w:p>
@@ -9618,29 +8063,6 @@
           <w:szCs w:val="32"/>
         </w:rPr>
         <w:tab/>
-        <w:t xml:space="preserve">We are all subject to a particular set of socio-economic political contingencies. </w:t>
-      </w:r>
-    </w:p>
-    <w:p>
-      <w:pPr>
-        <w:spacing w:before="100" w:beforeAutospacing="1" w:after="100" w:afterAutospacing="1" w:line="240" w:lineRule="auto"/>
-        <w:rPr>
-          <w:rFonts w:ascii="Source Sans Pro" w:eastAsia="Times New Roman" w:hAnsi="Source Sans Pro" w:cs="Times New Roman"/>
-          <w:color w:val="444444"/>
-          <w:spacing w:val="-4"/>
-          <w:sz w:val="32"/>
-          <w:szCs w:val="32"/>
-        </w:rPr>
-      </w:pPr>
-      <w:r>
-        <w:rPr>
-          <w:rFonts w:ascii="Source Sans Pro" w:eastAsia="Times New Roman" w:hAnsi="Source Sans Pro" w:cs="Times New Roman"/>
-          <w:color w:val="444444"/>
-          <w:spacing w:val="-4"/>
-          <w:sz w:val="32"/>
-          <w:szCs w:val="32"/>
-        </w:rPr>
-        <w:tab/>
         <w:t xml:space="preserve">If time is so fucking precious then why do we waste so much of it on kvetching? </w:t>
       </w:r>
     </w:p>
@@ -9690,6 +8112,13 @@
           <w:lang w:eastAsia="ja-JP"/>
         </w:rPr>
       </w:pPr>
+      <w:r>
+        <w:rPr>
+          <w:rFonts w:eastAsia="Yu Mincho"/>
+          <w:lang w:eastAsia="ja-JP"/>
+        </w:rPr>
+        <w:t>A habit of gradual methodical improvement.</w:t>
+      </w:r>
     </w:p>
     <w:p>
       <w:pPr>
@@ -9893,29 +8322,7 @@
           <w:szCs w:val="21"/>
           <w:shd w:val="clear" w:color="auto" w:fill="FFFFFF"/>
         </w:rPr>
-        <w:t xml:space="preserve"> Goethe (via Steiner) "thinking…is no more and no less an organ of perception than the eye or ear. Just as the eye perceives </w:t>
-      </w:r>
-      <w:proofErr w:type="spellStart"/>
-      <w:r>
-        <w:rPr>
-          <w:rFonts w:ascii="Arial" w:hAnsi="Arial" w:cs="Arial"/>
-          <w:color w:val="202122"/>
-          <w:sz w:val="21"/>
-          <w:szCs w:val="21"/>
-          <w:shd w:val="clear" w:color="auto" w:fill="FFFFFF"/>
-        </w:rPr>
-        <w:t>colours</w:t>
-      </w:r>
-      <w:proofErr w:type="spellEnd"/>
-      <w:r>
-        <w:rPr>
-          <w:rFonts w:ascii="Arial" w:hAnsi="Arial" w:cs="Arial"/>
-          <w:color w:val="202122"/>
-          <w:sz w:val="21"/>
-          <w:szCs w:val="21"/>
-          <w:shd w:val="clear" w:color="auto" w:fill="FFFFFF"/>
-        </w:rPr>
-        <w:t xml:space="preserve"> and the ear sounds, so thinking perceives ideas."</w:t>
+        <w:t> Goethe (via Steiner) "thinking…is no more and no less an organ of perception than the eye or ear. Just as the eye perceives colours and the ear sounds, so thinking perceives ideas."</w:t>
       </w:r>
     </w:p>
     <w:p>
@@ -10281,7 +8688,6 @@
           <w:szCs w:val="27"/>
         </w:rPr>
       </w:pPr>
-      <w:proofErr w:type="spellStart"/>
       <w:r>
         <w:rPr>
           <w:rFonts w:ascii="Arial" w:hAnsi="Arial" w:cs="Arial"/>
@@ -10289,17 +8695,7 @@
           <w:sz w:val="27"/>
           <w:szCs w:val="27"/>
         </w:rPr>
-        <w:t>Sweeton</w:t>
-      </w:r>
-      <w:proofErr w:type="spellEnd"/>
-      <w:r>
-        <w:rPr>
-          <w:rFonts w:ascii="Arial" w:hAnsi="Arial" w:cs="Arial"/>
-          <w:color w:val="231F20"/>
-          <w:sz w:val="27"/>
-          <w:szCs w:val="27"/>
-        </w:rPr>
-        <w:t xml:space="preserve"> suggests people who are new to shadow work keep a running log of times they have a strong emotion and what triggered it. She says signs include feeling like you had a “gut punch” or felt your chest tightening.</w:t>
+        <w:t>Sweeton suggests people who are new to shadow work keep a running log of times they have a strong emotion and what triggered it. She says signs include feeling like you had a “gut punch” or felt your chest tightening.</w:t>
       </w:r>
     </w:p>
     <w:p>
@@ -10347,47 +8743,7 @@
           <w:szCs w:val="27"/>
         </w:rPr>
         <w:tab/>
-        <w:t xml:space="preserve">05/13/2022 -- my younger brothers slow and inconsistent replies, proof that even my “closest” family member.  Later </w:t>
-      </w:r>
-      <w:proofErr w:type="spellStart"/>
-      <w:r>
-        <w:rPr>
-          <w:rFonts w:ascii="Arial" w:hAnsi="Arial" w:cs="Arial"/>
-          <w:color w:val="231F20"/>
-          <w:sz w:val="27"/>
-          <w:szCs w:val="27"/>
-        </w:rPr>
-        <w:t>betsy</w:t>
-      </w:r>
-      <w:proofErr w:type="spellEnd"/>
-      <w:r>
-        <w:rPr>
-          <w:rFonts w:ascii="Arial" w:hAnsi="Arial" w:cs="Arial"/>
-          <w:color w:val="231F20"/>
-          <w:sz w:val="27"/>
-          <w:szCs w:val="27"/>
-        </w:rPr>
-        <w:t xml:space="preserve"> and I watch “I am thinking of ending things” and it is both a wonderful and terrible experience. It feels good to soberly watch a movie and move with it. A lot of the content feels directed right at me -- an attempt to instinctually create a subconscious, personal experience. The deconstructing of influences. The massive net of </w:t>
-      </w:r>
-      <w:proofErr w:type="spellStart"/>
-      <w:r>
-        <w:rPr>
-          <w:rFonts w:ascii="Arial" w:hAnsi="Arial" w:cs="Arial"/>
-          <w:color w:val="231F20"/>
-          <w:sz w:val="27"/>
-          <w:szCs w:val="27"/>
-        </w:rPr>
-        <w:t>nen</w:t>
-      </w:r>
-      <w:proofErr w:type="spellEnd"/>
-      <w:r>
-        <w:rPr>
-          <w:rFonts w:ascii="Arial" w:hAnsi="Arial" w:cs="Arial"/>
-          <w:color w:val="231F20"/>
-          <w:sz w:val="27"/>
-          <w:szCs w:val="27"/>
-        </w:rPr>
-        <w:t xml:space="preserve"> that all of us have between us and immediate experience, woven together from media sources and memories and adopted preferences and lines and so on. I take the last sip of beer and I nearly choke myself. My throat feel closed today. Tried to sing earlier and my body felt kind of broken and my throat felt shallow and closed. </w:t>
+        <w:t xml:space="preserve">05/13/2022 -- my younger brothers slow and inconsistent replies, proof that even my “closest” family member.  Later betsy and I watch “I am thinking of ending things” and it is both a wonderful and terrible experience. It feels good to soberly watch a movie and move with it. A lot of the content feels directed right at me -- an attempt to instinctually create a subconscious, personal experience. The deconstructing of influences. The massive net of nen that all of us have between us and immediate experience, woven together from media sources and memories and adopted preferences and lines and so on. I take the last sip of beer and I nearly choke myself. My throat feel closed today. Tried to sing earlier and my body felt kind of broken and my throat felt shallow and closed. </w:t>
       </w:r>
     </w:p>
     <w:p>
@@ -10459,27 +8815,7 @@
           <w:szCs w:val="27"/>
         </w:rPr>
         <w:tab/>
-        <w:t xml:space="preserve">05/14/2022-- end up talking to brother and feeling over caffeinated and </w:t>
-      </w:r>
-      <w:proofErr w:type="spellStart"/>
-      <w:r>
-        <w:rPr>
-          <w:rFonts w:ascii="Arial" w:hAnsi="Arial" w:cs="Arial"/>
-          <w:color w:val="231F20"/>
-          <w:sz w:val="27"/>
-          <w:szCs w:val="27"/>
-        </w:rPr>
-        <w:t>underslept</w:t>
-      </w:r>
-      <w:proofErr w:type="spellEnd"/>
-      <w:r>
-        <w:rPr>
-          <w:rFonts w:ascii="Arial" w:hAnsi="Arial" w:cs="Arial"/>
-          <w:color w:val="231F20"/>
-          <w:sz w:val="27"/>
-          <w:szCs w:val="27"/>
-        </w:rPr>
-        <w:t xml:space="preserve"> and fragmented and conflicted, lacking wherewithal to fully be there for him in his transition, feeling misunderstood and sort of patronized by my brother-- this is my own insecurity and a bubbling up of my current financial stress. I have wasted a lot of time and overspent on my lucky breaks. Now it is brass tacks and I should be focusing, but am feeling nervous and restless and conflicted over the weekend because I don’t feel like I deserve a break and even as I dig deeper into my subject matter I repeatedly get pulled away into my fragmented literary musings and researches.  This Shadow inquiry strikes me as super necessary right now and I am glad that I ordered the confronting generational trauma.  Helena comes in as I settle in and says that she wants to go somewhere. I am feeling like I have an extremely short fuse, very easily frustrated which makes her request for us “to go somewhere” feel twitchy. I am a failing father, unable to provide for my family. Unable to get over my poor self-esteem and focus habits and provide for my family.  My conviction that I absolutely need to be out of my THC - caffeine- alcohol cycle </w:t>
+        <w:t xml:space="preserve">05/14/2022-- end up talking to brother and feeling over caffeinated and underslept and fragmented and conflicted, lacking wherewithal to fully be there for him in his transition, feeling misunderstood and sort of patronized by my brother-- this is my own insecurity and a bubbling up of my current financial stress. I have wasted a lot of time and overspent on my lucky breaks. Now it is brass tacks and I should be focusing, but am feeling nervous and restless and conflicted over the weekend because I don’t feel like I deserve a break and even as I dig deeper into my subject matter I repeatedly get pulled away into my fragmented literary musings and researches.  This Shadow inquiry strikes me as super necessary right now and I am glad that I ordered the confronting generational trauma.  Helena comes in as I settle in and says that she wants to go somewhere. I am feeling like I have an extremely short fuse, very easily frustrated which makes her request for us “to go somewhere” feel twitchy. I am a failing father, unable to provide for my family. Unable to get over my poor self-esteem and focus habits and provide for my family.  My conviction that I absolutely need to be out of my THC - caffeine- alcohol cycle </w:t>
       </w:r>
       <w:r>
         <w:rPr>
@@ -10610,19 +8946,19 @@
           <w:szCs w:val="27"/>
         </w:rPr>
         <w:lastRenderedPageBreak/>
-        <w:t>Trauma from Hans -- my closest friend and bosom brother-- he is untrustworthy, insecure, philandering, self-righteous, intellectually bound up with the limitations of the innate rightness of the church, the “</w:t>
-      </w:r>
-      <w:proofErr w:type="spellStart"/>
-      <w:r>
+        <w:t>Trauma from Hans -- my closest friend and bosom brother-- he is untrustworthy, insecure, philandering, self-righteous, intellectually bound up with the limitations of the innate rightness of the church, the “infalliabilty” of scripture.</w:t>
+      </w:r>
+    </w:p>
+    <w:p>
+      <w:pPr>
+        <w:spacing w:before="100" w:beforeAutospacing="1" w:after="120" w:line="390" w:lineRule="atLeast"/>
         <w:rPr>
           <w:rFonts w:ascii="Arial" w:hAnsi="Arial" w:cs="Arial"/>
           <w:color w:val="231F20"/>
           <w:sz w:val="27"/>
           <w:szCs w:val="27"/>
         </w:rPr>
-        <w:t>infalliabilty</w:t>
-      </w:r>
-      <w:proofErr w:type="spellEnd"/>
+      </w:pPr>
       <w:r>
         <w:rPr>
           <w:rFonts w:ascii="Arial" w:hAnsi="Arial" w:cs="Arial"/>
@@ -10630,7 +8966,7 @@
           <w:sz w:val="27"/>
           <w:szCs w:val="27"/>
         </w:rPr>
-        <w:t>” of scripture.</w:t>
+        <w:t xml:space="preserve">My third grade encopresis (can result from stress and tension from a demanding situation). When we moved to Gladstone this was my 3rd major move -- Leaving Lansing, leaving Mt. Clemens, leaving Marquette-- each time I left friends and the settled normalcy of my world and that apparently really stressed the shit out of me. And then my brother mocking me and my shame and trying trying to hide it by putting my underwear in a drawer and then my father finding them and just being disgusted and making me feel disgusting and immature and stupid. Years later I had a similar feeling when my roommate confronted me on using his wash sponge which I had thought betsy had bought. I felt stupid and immature and dumb and incompetent, overly so, really not a big fucking deal to go out and by a new one, but I felt powerless. My dad being angry with me when I had poop in my underwear while we were camping and angrily having me wash them out myself. He’s disgusted and doesn’t want to touch it. He immaturely reacts and makes the whole thing very punitive, perpetuating a cycle of stress and low self-esteem that I am in some ways still trying to break out of. </w:t>
       </w:r>
     </w:p>
     <w:p>
@@ -10650,88 +8986,8 @@
           <w:sz w:val="27"/>
           <w:szCs w:val="27"/>
         </w:rPr>
-        <w:t xml:space="preserve">My third grade encopresis (can result from stress and tension from a demanding situation). When we moved to Gladstone this was my 3rd major move -- Leaving Lansing, leaving Mt. Clemens, leaving Marquette-- each time I left friends and the settled normalcy of my world and that apparently really stressed the shit out of me. And then my brother mocking me and my shame and trying </w:t>
-      </w:r>
-      <w:proofErr w:type="spellStart"/>
-      <w:r>
-        <w:rPr>
-          <w:rFonts w:ascii="Arial" w:hAnsi="Arial" w:cs="Arial"/>
-          <w:color w:val="231F20"/>
-          <w:sz w:val="27"/>
-          <w:szCs w:val="27"/>
-        </w:rPr>
-        <w:t>trying</w:t>
-      </w:r>
-      <w:proofErr w:type="spellEnd"/>
-      <w:r>
-        <w:rPr>
-          <w:rFonts w:ascii="Arial" w:hAnsi="Arial" w:cs="Arial"/>
-          <w:color w:val="231F20"/>
-          <w:sz w:val="27"/>
-          <w:szCs w:val="27"/>
-        </w:rPr>
-        <w:t xml:space="preserve"> to hide it by putting my underwear in a drawer and then my father finding them and just being disgusted and making me feel disgusting and immature and stupid. Years later I had a similar feeling when my roommate confronted me on using his wash sponge which I had thought </w:t>
-      </w:r>
-      <w:proofErr w:type="spellStart"/>
-      <w:r>
-        <w:rPr>
-          <w:rFonts w:ascii="Arial" w:hAnsi="Arial" w:cs="Arial"/>
-          <w:color w:val="231F20"/>
-          <w:sz w:val="27"/>
-          <w:szCs w:val="27"/>
-        </w:rPr>
-        <w:t>betsy</w:t>
-      </w:r>
-      <w:proofErr w:type="spellEnd"/>
-      <w:r>
-        <w:rPr>
-          <w:rFonts w:ascii="Arial" w:hAnsi="Arial" w:cs="Arial"/>
-          <w:color w:val="231F20"/>
-          <w:sz w:val="27"/>
-          <w:szCs w:val="27"/>
-        </w:rPr>
-        <w:t xml:space="preserve"> had bought. I felt stupid and immature and dumb and incompetent, overly so, really not a big fucking deal to go out and by a new one, but I felt powerless. My dad being angry with me when I had poop in my underwear while we were camping and angrily having me wash them out myself. He’s disgusted and doesn’t want to touch it. He immaturely reacts and makes the whole thing very punitive, perpetuating a cycle of stress and low self-esteem that I am in some ways still trying to break out of. </w:t>
-      </w:r>
-    </w:p>
-    <w:p>
-      <w:pPr>
-        <w:spacing w:before="100" w:beforeAutospacing="1" w:after="120" w:line="390" w:lineRule="atLeast"/>
-        <w:rPr>
-          <w:rFonts w:ascii="Arial" w:hAnsi="Arial" w:cs="Arial"/>
-          <w:color w:val="231F20"/>
-          <w:sz w:val="27"/>
-          <w:szCs w:val="27"/>
-        </w:rPr>
-      </w:pPr>
-      <w:r>
-        <w:rPr>
-          <w:rFonts w:ascii="Arial" w:hAnsi="Arial" w:cs="Arial"/>
-          <w:color w:val="231F20"/>
-          <w:sz w:val="27"/>
-          <w:szCs w:val="27"/>
-        </w:rPr>
         <w:tab/>
-        <w:t xml:space="preserve">My deep feeling of shame when people take a patronizing tone with me. Whatever I am doing must be wrong. I feel unnecessarily defensive, chastised. This is one of the reasons why the </w:t>
-      </w:r>
-      <w:proofErr w:type="spellStart"/>
-      <w:r>
-        <w:rPr>
-          <w:rFonts w:ascii="Arial" w:hAnsi="Arial" w:cs="Arial"/>
-          <w:color w:val="231F20"/>
-          <w:sz w:val="27"/>
-          <w:szCs w:val="27"/>
-        </w:rPr>
-        <w:t>Birkey</w:t>
-      </w:r>
-      <w:proofErr w:type="spellEnd"/>
-      <w:r>
-        <w:rPr>
-          <w:rFonts w:ascii="Arial" w:hAnsi="Arial" w:cs="Arial"/>
-          <w:color w:val="231F20"/>
-          <w:sz w:val="27"/>
-          <w:szCs w:val="27"/>
-        </w:rPr>
-        <w:t xml:space="preserve"> sarcasm unnecessarily gets so deep under my skin. This is maybe why other people’s lack of understanding just makes me feel wrong and dumb and incomprehensible, non-sensical, young, dumb, immature, stupid. </w:t>
+        <w:t xml:space="preserve">My deep feeling of shame when people take a patronizing tone with me. Whatever I am doing must be wrong. I feel unnecessarily defensive, chastised. This is one of the reasons why the Birkey sarcasm unnecessarily gets so deep under my skin. This is maybe why other people’s lack of understanding just makes me feel wrong and dumb and incomprehensible, non-sensical, young, dumb, immature, stupid. </w:t>
       </w:r>
     </w:p>
     <w:p>
@@ -10793,19 +9049,19 @@
           <w:szCs w:val="27"/>
         </w:rPr>
         <w:lastRenderedPageBreak/>
-        <w:t xml:space="preserve">Mom and </w:t>
-      </w:r>
-      <w:proofErr w:type="spellStart"/>
-      <w:r>
+        <w:t xml:space="preserve">Mom and Dads disorganization, poor planning and communication and the constant biting, bitter bickering that we had to endure as kids.  </w:t>
+      </w:r>
+    </w:p>
+    <w:p>
+      <w:pPr>
+        <w:spacing w:before="100" w:beforeAutospacing="1" w:after="120" w:line="390" w:lineRule="atLeast"/>
         <w:rPr>
           <w:rFonts w:ascii="Arial" w:hAnsi="Arial" w:cs="Arial"/>
           <w:color w:val="231F20"/>
           <w:sz w:val="27"/>
           <w:szCs w:val="27"/>
         </w:rPr>
-        <w:t>Dads</w:t>
-      </w:r>
-      <w:proofErr w:type="spellEnd"/>
+      </w:pPr>
       <w:r>
         <w:rPr>
           <w:rFonts w:ascii="Arial" w:hAnsi="Arial" w:cs="Arial"/>
@@ -10813,7 +9069,7 @@
           <w:sz w:val="27"/>
           <w:szCs w:val="27"/>
         </w:rPr>
-        <w:t xml:space="preserve"> disorganization, poor planning and communication and the constant biting, bitter bickering that we had to endure as kids.  </w:t>
+        <w:t>Mom’s manic sense of obligation-- failure to schedule enough family downtime. Inviting over her project people and having them add to the stress at home. Giving me a sense of guilt that I didn’t want those people around and I just wanted it to be our family. Mother not having enough of a firewall to make it just family time. Here open heart that just led to more stress and scatteredness and lack of continuity in the family .</w:t>
       </w:r>
     </w:p>
     <w:p>
@@ -10833,7 +9089,7 @@
           <w:sz w:val="27"/>
           <w:szCs w:val="27"/>
         </w:rPr>
-        <w:t>Mom’s manic sense of obligation-- failure to schedule enough family downtime. Inviting over her project people and having them add to the stress at home. Giving me a sense of guilt that I didn’t want those people around and I just wanted it to be our family. Mother not having enough of a firewall to make it just family time. Here open heart that just led to more stress and scatteredness and lack of continuity in the family .</w:t>
+        <w:t xml:space="preserve">Moving to the city, leaving friends and family and activities and achiements and identities behind. The trauma of slow, alienating separations. The resulting culture shock and culture shame and crippling self-consciousness and insecurity. </w:t>
       </w:r>
     </w:p>
     <w:p>
@@ -10846,16 +9102,17 @@
           <w:szCs w:val="27"/>
         </w:rPr>
       </w:pPr>
-      <w:r>
+    </w:p>
+    <w:p>
+      <w:pPr>
+        <w:spacing w:before="100" w:beforeAutospacing="1" w:after="120" w:line="390" w:lineRule="atLeast"/>
         <w:rPr>
           <w:rFonts w:ascii="Arial" w:hAnsi="Arial" w:cs="Arial"/>
           <w:color w:val="231F20"/>
           <w:sz w:val="27"/>
           <w:szCs w:val="27"/>
         </w:rPr>
-        <w:t xml:space="preserve">Moving to the city, leaving friends and family and activities and </w:t>
-      </w:r>
-      <w:proofErr w:type="spellStart"/>
+      </w:pPr>
       <w:r>
         <w:rPr>
           <w:rFonts w:ascii="Arial" w:hAnsi="Arial" w:cs="Arial"/>
@@ -10863,17 +9120,27 @@
           <w:sz w:val="27"/>
           <w:szCs w:val="27"/>
         </w:rPr>
-        <w:t>achiements</w:t>
-      </w:r>
-      <w:proofErr w:type="spellEnd"/>
-      <w:r>
+        <w:t>04/25/2022</w:t>
+      </w:r>
+    </w:p>
+    <w:p>
+      <w:pPr>
+        <w:spacing w:before="100" w:beforeAutospacing="1" w:after="120" w:line="390" w:lineRule="atLeast"/>
         <w:rPr>
           <w:rFonts w:ascii="Arial" w:hAnsi="Arial" w:cs="Arial"/>
           <w:color w:val="231F20"/>
           <w:sz w:val="27"/>
           <w:szCs w:val="27"/>
         </w:rPr>
-        <w:t xml:space="preserve"> and identities behind. The trauma of slow, alienating separations. The resulting culture shock and culture shame and crippling self-consciousness and insecurity. </w:t>
+      </w:pPr>
+      <w:r>
+        <w:rPr>
+          <w:rFonts w:ascii="Arial" w:hAnsi="Arial" w:cs="Arial"/>
+          <w:color w:val="231F20"/>
+          <w:sz w:val="27"/>
+          <w:szCs w:val="27"/>
+        </w:rPr>
+        <w:t xml:space="preserve">Disassociation -- my leg shaking out of control when I tried to play my songs for the Portland ground at the open mic where Derrick and Chelsea’s band played. </w:t>
       </w:r>
     </w:p>
     <w:p>
@@ -10886,6 +9153,15 @@
           <w:szCs w:val="27"/>
         </w:rPr>
       </w:pPr>
+      <w:r>
+        <w:rPr>
+          <w:rFonts w:ascii="Arial" w:hAnsi="Arial" w:cs="Arial"/>
+          <w:color w:val="231F20"/>
+          <w:sz w:val="27"/>
+          <w:szCs w:val="27"/>
+        </w:rPr>
+        <w:t>My throat totally contracting when I tried to perform for Dave way back in college -- doing some sort of failing Lou Reed impression.</w:t>
+      </w:r>
     </w:p>
     <w:p>
       <w:pPr>
@@ -10904,7 +9180,7 @@
           <w:sz w:val="27"/>
           <w:szCs w:val="27"/>
         </w:rPr>
-        <w:t>04/25/2022</w:t>
+        <w:t xml:space="preserve">Forcing poetry recitation into otherwise normal and uninspired friend interactions. </w:t>
       </w:r>
     </w:p>
     <w:p>
@@ -10924,97 +9200,17 @@
           <w:sz w:val="27"/>
           <w:szCs w:val="27"/>
         </w:rPr>
-        <w:t xml:space="preserve">Disassociation -- my leg shaking out of control when I tried to play my songs for the Portland ground at the open mic where Derrick and Chelsea’s band played. </w:t>
-      </w:r>
-    </w:p>
-    <w:p>
-      <w:pPr>
-        <w:spacing w:before="100" w:beforeAutospacing="1" w:after="120" w:line="390" w:lineRule="atLeast"/>
+        <w:t xml:space="preserve">Trying to recite the lyrics to my blues song to Dave in his brother’s kitchen and have him feel very distant and distracted -- he’s thinking about getting back, about ice cream, about his business. Timing is everything. Dave telling me that I can send him my songs if I want. Does he mean for this to sound as patronizing as it does?  I’m a stupid kid who can’t get it right, limping around emotionally damaged and stoned. Nobody thinks I’m cool or creative though. </w:t>
+      </w:r>
+      <w:r>
         <w:rPr>
           <w:rFonts w:ascii="Arial" w:hAnsi="Arial" w:cs="Arial"/>
           <w:color w:val="231F20"/>
           <w:sz w:val="27"/>
           <w:szCs w:val="27"/>
         </w:rPr>
-      </w:pPr>
-      <w:r>
-        <w:rPr>
-          <w:rFonts w:ascii="Arial" w:hAnsi="Arial" w:cs="Arial"/>
-          <w:color w:val="231F20"/>
-          <w:sz w:val="27"/>
-          <w:szCs w:val="27"/>
-        </w:rPr>
-        <w:t>My throat totally contracting when I tried to perform for Dave way back in college -- doing some sort of failing Lou Reed impression.</w:t>
-      </w:r>
-    </w:p>
-    <w:p>
-      <w:pPr>
-        <w:spacing w:before="100" w:beforeAutospacing="1" w:after="120" w:line="390" w:lineRule="atLeast"/>
-        <w:rPr>
-          <w:rFonts w:ascii="Arial" w:hAnsi="Arial" w:cs="Arial"/>
-          <w:color w:val="231F20"/>
-          <w:sz w:val="27"/>
-          <w:szCs w:val="27"/>
-        </w:rPr>
-      </w:pPr>
-      <w:r>
-        <w:rPr>
-          <w:rFonts w:ascii="Arial" w:hAnsi="Arial" w:cs="Arial"/>
-          <w:color w:val="231F20"/>
-          <w:sz w:val="27"/>
-          <w:szCs w:val="27"/>
-        </w:rPr>
-        <w:t xml:space="preserve">Forcing poetry recitation into otherwise normal and uninspired friend interactions. </w:t>
-      </w:r>
-    </w:p>
-    <w:p>
-      <w:pPr>
-        <w:spacing w:before="100" w:beforeAutospacing="1" w:after="120" w:line="390" w:lineRule="atLeast"/>
-        <w:rPr>
-          <w:rFonts w:ascii="Arial" w:hAnsi="Arial" w:cs="Arial"/>
-          <w:color w:val="231F20"/>
-          <w:sz w:val="27"/>
-          <w:szCs w:val="27"/>
-        </w:rPr>
-      </w:pPr>
-      <w:r>
-        <w:rPr>
-          <w:rFonts w:ascii="Arial" w:hAnsi="Arial" w:cs="Arial"/>
-          <w:color w:val="231F20"/>
-          <w:sz w:val="27"/>
-          <w:szCs w:val="27"/>
-        </w:rPr>
-        <w:t xml:space="preserve">Trying to recite the lyrics to my blues song to Dave in his brother’s kitchen and have him feel very distant and distracted -- he’s thinking about getting back, about ice cream, about his business. Timing is everything. Dave telling me that I can send him my songs if I want. Does he mean for this to sound as patronizing as it does?  I’m a stupid kid who can’t get it right, limping around emotionally damaged and stoned. Nobody thinks I’m cool or creative though. </w:t>
-      </w:r>
-      <w:r>
-        <w:rPr>
-          <w:rFonts w:ascii="Arial" w:hAnsi="Arial" w:cs="Arial"/>
-          <w:color w:val="231F20"/>
-          <w:sz w:val="27"/>
-          <w:szCs w:val="27"/>
-        </w:rPr>
         <w:lastRenderedPageBreak/>
-        <w:t xml:space="preserve">Nobody knows how to take my awkward stabs at settling into some sort of creative mode. Expressive mode. I am surreptitiously trying to work some shit out and it feels like I am shitting all over everybody around me, </w:t>
-      </w:r>
-      <w:proofErr w:type="spellStart"/>
-      <w:r>
-        <w:rPr>
-          <w:rFonts w:ascii="Arial" w:hAnsi="Arial" w:cs="Arial"/>
-          <w:color w:val="231F20"/>
-          <w:sz w:val="27"/>
-          <w:szCs w:val="27"/>
-        </w:rPr>
-        <w:t>subtlely</w:t>
-      </w:r>
-      <w:proofErr w:type="spellEnd"/>
-      <w:r>
-        <w:rPr>
-          <w:rFonts w:ascii="Arial" w:hAnsi="Arial" w:cs="Arial"/>
-          <w:color w:val="231F20"/>
-          <w:sz w:val="27"/>
-          <w:szCs w:val="27"/>
-        </w:rPr>
-        <w:t>, but surely pushing them further and further away.</w:t>
+        <w:t>Nobody knows how to take my awkward stabs at settling into some sort of creative mode. Expressive mode. I am surreptitiously trying to work some shit out and it feels like I am shitting all over everybody around me, subtlely, but surely pushing them further and further away.</w:t>
       </w:r>
     </w:p>
     <w:p>
@@ -11993,27 +10189,7 @@
           <w:sz w:val="27"/>
           <w:szCs w:val="27"/>
         </w:rPr>
-        <w:t xml:space="preserve">Discuss the shadow part and how it may have originated with a friend or therapist. “For example, you might say, ‘It’s that I want to feel protected, and I’ve been taught that’s weak,’” </w:t>
-      </w:r>
-      <w:proofErr w:type="spellStart"/>
-      <w:r>
-        <w:rPr>
-          <w:rFonts w:ascii="Arial" w:eastAsia="Times New Roman" w:hAnsi="Arial" w:cs="Arial"/>
-          <w:color w:val="231F20"/>
-          <w:sz w:val="27"/>
-          <w:szCs w:val="27"/>
-        </w:rPr>
-        <w:t>Sweeton</w:t>
-      </w:r>
-      <w:proofErr w:type="spellEnd"/>
-      <w:r>
-        <w:rPr>
-          <w:rFonts w:ascii="Arial" w:eastAsia="Times New Roman" w:hAnsi="Arial" w:cs="Arial"/>
-          <w:color w:val="231F20"/>
-          <w:sz w:val="27"/>
-          <w:szCs w:val="27"/>
-        </w:rPr>
-        <w:t xml:space="preserve"> says.</w:t>
+        <w:t>Discuss the shadow part and how it may have originated with a friend or therapist. “For example, you might say, ‘It’s that I want to feel protected, and I’ve been taught that’s weak,’” Sweeton says.</w:t>
       </w:r>
     </w:p>
     <w:p>
@@ -12063,27 +10239,7 @@
           <w:sz w:val="27"/>
           <w:szCs w:val="27"/>
         </w:rPr>
-        <w:t xml:space="preserve">Shreds my self-worth and confidence. I feel like a stupid kid. Puts me in a weak position where I just have to accept </w:t>
-      </w:r>
-      <w:proofErr w:type="spellStart"/>
-      <w:r>
-        <w:rPr>
-          <w:rFonts w:ascii="Arial" w:eastAsia="Times New Roman" w:hAnsi="Arial" w:cs="Arial"/>
-          <w:color w:val="231F20"/>
-          <w:sz w:val="27"/>
-          <w:szCs w:val="27"/>
-        </w:rPr>
-        <w:t>hat</w:t>
-      </w:r>
-      <w:proofErr w:type="spellEnd"/>
-      <w:r>
-        <w:rPr>
-          <w:rFonts w:ascii="Arial" w:eastAsia="Times New Roman" w:hAnsi="Arial" w:cs="Arial"/>
-          <w:color w:val="231F20"/>
-          <w:sz w:val="27"/>
-          <w:szCs w:val="27"/>
-        </w:rPr>
-        <w:t xml:space="preserve"> other people offer and be grateful for it. </w:t>
+        <w:t xml:space="preserve">Shreds my self-worth and confidence. I feel like a stupid kid. Puts me in a weak position where I just have to accept hat other people offer and be grateful for it. </w:t>
       </w:r>
     </w:p>
     <w:p>
@@ -12232,27 +10388,7 @@
           <w:sz w:val="27"/>
           <w:szCs w:val="27"/>
         </w:rPr>
-        <w:t xml:space="preserve">,” </w:t>
-      </w:r>
-      <w:proofErr w:type="spellStart"/>
-      <w:r>
-        <w:rPr>
-          <w:rFonts w:ascii="Arial" w:hAnsi="Arial" w:cs="Arial"/>
-          <w:color w:val="231F20"/>
-          <w:sz w:val="27"/>
-          <w:szCs w:val="27"/>
-        </w:rPr>
-        <w:t>Sweeton</w:t>
-      </w:r>
-      <w:proofErr w:type="spellEnd"/>
-      <w:r>
-        <w:rPr>
-          <w:rFonts w:ascii="Arial" w:hAnsi="Arial" w:cs="Arial"/>
-          <w:color w:val="231F20"/>
-          <w:sz w:val="27"/>
-          <w:szCs w:val="27"/>
-        </w:rPr>
-        <w:t xml:space="preserve"> says.</w:t>
+        <w:t>,” Sweeton says.</w:t>
       </w:r>
     </w:p>
     <w:p>
@@ -12743,19 +10879,8 @@
           <w:szCs w:val="27"/>
         </w:rPr>
         <w:lastRenderedPageBreak/>
-        <w:t xml:space="preserve">Saint Seraphim of </w:t>
-      </w:r>
-      <w:proofErr w:type="spellStart"/>
-      <w:r>
-        <w:rPr>
-          <w:rFonts w:ascii="Arial" w:eastAsia="Times New Roman" w:hAnsi="Arial" w:cs="Arial"/>
-          <w:color w:val="231F20"/>
-          <w:sz w:val="27"/>
-          <w:szCs w:val="27"/>
-        </w:rPr>
-        <w:t>Sarov</w:t>
-      </w:r>
-      <w:proofErr w:type="spellEnd"/>
+        <w:t>Saint Seraphim of Sarov</w:t>
+      </w:r>
     </w:p>
     <w:p>
       <w:pPr>

</xml_diff>